<commit_message>
31-7-2021 Lutron and Research Assistant Update
</commit_message>
<xml_diff>
--- a/Oleksii_Fedorenko_Resume.docx
+++ b/Oleksii_Fedorenko_Resume.docx
@@ -1,6 +1,6 @@
 
 <file path=word/document.xml><?xml version="1.0" encoding="utf-8"?>
-<w:document xmlns:wpc="http://schemas.microsoft.com/office/word/2010/wordprocessingCanvas" xmlns:cx="http://schemas.microsoft.com/office/drawing/2014/chartex" xmlns:cx1="http://schemas.microsoft.com/office/drawing/2015/9/8/chartex" xmlns:cx2="http://schemas.microsoft.com/office/drawing/2015/10/21/chartex" xmlns:cx3="http://schemas.microsoft.com/office/drawing/2016/5/9/chartex" xmlns:cx4="http://schemas.microsoft.com/office/drawing/2016/5/10/chartex" xmlns:cx5="http://schemas.microsoft.com/office/drawing/2016/5/11/chartex" xmlns:cx6="http://schemas.microsoft.com/office/drawing/2016/5/12/chartex" xmlns:cx7="http://schemas.microsoft.com/office/drawing/2016/5/13/chartex" xmlns:cx8="http://schemas.microsoft.com/office/drawing/2016/5/14/chartex" xmlns:mc="http://schemas.openxmlformats.org/markup-compatibility/2006" xmlns:aink="http://schemas.microsoft.com/office/drawing/2016/ink" xmlns:am3d="http://schemas.microsoft.com/office/drawing/2017/model3d" xmlns:o="urn:schemas-microsoft-com:office:office" xmlns:r="http://schemas.openxmlformats.org/officeDocument/2006/relationships" xmlns:m="http://schemas.openxmlformats.org/officeDocument/2006/math" xmlns:v="urn:schemas-microsoft-com:vml" xmlns:wp14="http://schemas.microsoft.com/office/word/2010/wordprocessingDrawing" xmlns:wp="http://schemas.openxmlformats.org/drawingml/2006/wordprocessingDrawing" xmlns:w10="urn:schemas-microsoft-com:office:word" xmlns:w="http://schemas.openxmlformats.org/wordprocessingml/2006/main" xmlns:w14="http://schemas.microsoft.com/office/word/2010/wordml" xmlns:w15="http://schemas.microsoft.com/office/word/2012/wordml" xmlns:w16cex="http://schemas.microsoft.com/office/word/2018/wordml/cex" xmlns:w16cid="http://schemas.microsoft.com/office/word/2016/wordml/cid" xmlns:w16="http://schemas.microsoft.com/office/word/2018/wordml" xmlns:w16se="http://schemas.microsoft.com/office/word/2015/wordml/symex" xmlns:wpg="http://schemas.microsoft.com/office/word/2010/wordprocessingGroup" xmlns:wpi="http://schemas.microsoft.com/office/word/2010/wordprocessingInk" xmlns:wne="http://schemas.microsoft.com/office/word/2006/wordml" xmlns:wps="http://schemas.microsoft.com/office/word/2010/wordprocessingShape" mc:Ignorable="w14 w15 w16se w16cid w16 w16cex wp14">
+<w:document xmlns:wpc="http://schemas.microsoft.com/office/word/2010/wordprocessingCanvas" xmlns:cx="http://schemas.microsoft.com/office/drawing/2014/chartex" xmlns:cx1="http://schemas.microsoft.com/office/drawing/2015/9/8/chartex" xmlns:cx2="http://schemas.microsoft.com/office/drawing/2015/10/21/chartex" xmlns:cx3="http://schemas.microsoft.com/office/drawing/2016/5/9/chartex" xmlns:cx4="http://schemas.microsoft.com/office/drawing/2016/5/10/chartex" xmlns:cx5="http://schemas.microsoft.com/office/drawing/2016/5/11/chartex" xmlns:cx6="http://schemas.microsoft.com/office/drawing/2016/5/12/chartex" xmlns:cx7="http://schemas.microsoft.com/office/drawing/2016/5/13/chartex" xmlns:cx8="http://schemas.microsoft.com/office/drawing/2016/5/14/chartex" xmlns:mc="http://schemas.openxmlformats.org/markup-compatibility/2006" xmlns:aink="http://schemas.microsoft.com/office/drawing/2016/ink" xmlns:am3d="http://schemas.microsoft.com/office/drawing/2017/model3d" xmlns:o="urn:schemas-microsoft-com:office:office" xmlns:r="http://schemas.openxmlformats.org/officeDocument/2006/relationships" xmlns:m="http://schemas.openxmlformats.org/officeDocument/2006/math" xmlns:v="urn:schemas-microsoft-com:vml" xmlns:wp14="http://schemas.microsoft.com/office/word/2010/wordprocessingDrawing" xmlns:wp="http://schemas.openxmlformats.org/drawingml/2006/wordprocessingDrawing" xmlns:w10="urn:schemas-microsoft-com:office:word" xmlns:w="http://schemas.openxmlformats.org/wordprocessingml/2006/main" xmlns:w14="http://schemas.microsoft.com/office/word/2010/wordml" xmlns:w15="http://schemas.microsoft.com/office/word/2012/wordml" xmlns:w16cex="http://schemas.microsoft.com/office/word/2018/wordml/cex" xmlns:w16cid="http://schemas.microsoft.com/office/word/2016/wordml/cid" xmlns:w16="http://schemas.microsoft.com/office/word/2018/wordml" xmlns:w16sdtdh="http://schemas.microsoft.com/office/word/2020/wordml/sdtdatahash" xmlns:w16se="http://schemas.microsoft.com/office/word/2015/wordml/symex" xmlns:wpg="http://schemas.microsoft.com/office/word/2010/wordprocessingGroup" xmlns:wpi="http://schemas.microsoft.com/office/word/2010/wordprocessingInk" xmlns:wne="http://schemas.microsoft.com/office/word/2006/wordml" xmlns:wps="http://schemas.microsoft.com/office/word/2010/wordprocessingShape" mc:Ignorable="w14 w15 w16se w16cid w16 w16cex w16sdtdh wp14">
   <w:body>
     <w:tbl>
       <w:tblPr>
@@ -160,17 +160,14 @@
               <w:pStyle w:val="Heading1"/>
             </w:pPr>
             <w:r>
-              <w:t>PERSONAL</w:t>
-            </w:r>
-            <w:r>
-              <w:t xml:space="preserve"> PROJECTS</w:t>
+              <w:t>WORK EXPERIENCE</w:t>
             </w:r>
           </w:p>
         </w:tc>
       </w:tr>
       <w:tr>
         <w:trPr>
-          <w:trHeight w:val="1971"/>
+          <w:trHeight w:val="423"/>
         </w:trPr>
         <w:tc>
           <w:tcPr>
@@ -193,133 +190,617 @@
           </w:tcPr>
           <w:p>
             <w:pPr>
-              <w:pStyle w:val="Style1"/>
-            </w:pPr>
-            <w:r>
+              <w:keepNext/>
+              <w:keepLines/>
+              <w:spacing w:before="160"/>
+              <w:outlineLvl w:val="4"/>
+              <w:rPr>
+                <w:rFonts w:asciiTheme="majorHAnsi" w:eastAsiaTheme="majorEastAsia" w:hAnsiTheme="majorHAnsi" w:cstheme="majorBidi"/>
+                <w:b/>
+                <w:color w:val="242935" w:themeColor="accent1" w:themeShade="BF"/>
+                <w:sz w:val="20"/>
+              </w:rPr>
+            </w:pPr>
+            <w:bookmarkStart w:id="0" w:name="_Hlk67573508"/>
+            <w:r>
+              <w:rPr>
+                <w:rFonts w:asciiTheme="majorHAnsi" w:eastAsiaTheme="majorEastAsia" w:hAnsiTheme="majorHAnsi" w:cstheme="majorBidi"/>
+                <w:b/>
+                <w:color w:val="242935" w:themeColor="accent1" w:themeShade="BF"/>
+                <w:sz w:val="20"/>
+              </w:rPr>
+              <w:t>Software Engineer Intern</w:t>
+            </w:r>
+            <w:r>
+              <w:rPr>
+                <w:rFonts w:asciiTheme="majorHAnsi" w:eastAsiaTheme="majorEastAsia" w:hAnsiTheme="majorHAnsi" w:cstheme="majorBidi"/>
+                <w:b/>
+                <w:color w:val="242935" w:themeColor="accent1" w:themeShade="BF"/>
+                <w:sz w:val="20"/>
+              </w:rPr>
+              <w:t xml:space="preserve"> </w:t>
+            </w:r>
+            <w:r>
+              <w:rPr>
+                <w:rFonts w:asciiTheme="majorHAnsi" w:eastAsiaTheme="majorEastAsia" w:hAnsiTheme="majorHAnsi" w:cstheme="majorBidi"/>
+                <w:b/>
+                <w:color w:val="242935" w:themeColor="accent1" w:themeShade="BF"/>
+                <w:sz w:val="20"/>
+              </w:rPr>
+              <w:t xml:space="preserve">| </w:t>
+            </w:r>
+            <w:r>
+              <w:rPr>
+                <w:rFonts w:asciiTheme="majorHAnsi" w:eastAsiaTheme="majorEastAsia" w:hAnsiTheme="majorHAnsi" w:cstheme="majorBidi"/>
+                <w:b/>
+                <w:color w:val="242935" w:themeColor="accent1" w:themeShade="BF"/>
+                <w:sz w:val="20"/>
+              </w:rPr>
+              <w:t>Lutron</w:t>
+            </w:r>
+          </w:p>
+          <w:p>
+            <w:pPr>
+              <w:keepNext/>
+              <w:keepLines/>
+              <w:outlineLvl w:val="4"/>
+              <w:rPr>
+                <w:rFonts w:asciiTheme="majorHAnsi" w:eastAsiaTheme="majorEastAsia" w:hAnsiTheme="majorHAnsi" w:cstheme="majorBidi"/>
+                <w:b/>
+                <w:color w:val="242935" w:themeColor="accent1" w:themeShade="BF"/>
+                <w:sz w:val="20"/>
+              </w:rPr>
+            </w:pPr>
+            <w:r>
+              <w:rPr>
+                <w:rFonts w:asciiTheme="majorHAnsi" w:eastAsiaTheme="majorEastAsia" w:hAnsiTheme="majorHAnsi" w:cstheme="majorBidi"/>
+                <w:b/>
+                <w:color w:val="242935" w:themeColor="accent1" w:themeShade="BF"/>
+                <w:sz w:val="20"/>
+              </w:rPr>
+              <w:t>June</w:t>
+            </w:r>
+            <w:r>
+              <w:rPr>
+                <w:rFonts w:asciiTheme="majorHAnsi" w:eastAsiaTheme="majorEastAsia" w:hAnsiTheme="majorHAnsi" w:cstheme="majorBidi"/>
+                <w:b/>
+                <w:color w:val="242935" w:themeColor="accent1" w:themeShade="BF"/>
+                <w:sz w:val="20"/>
+              </w:rPr>
+              <w:t xml:space="preserve"> 202</w:t>
+            </w:r>
+            <w:r>
+              <w:rPr>
+                <w:rFonts w:asciiTheme="majorHAnsi" w:eastAsiaTheme="majorEastAsia" w:hAnsiTheme="majorHAnsi" w:cstheme="majorBidi"/>
+                <w:b/>
+                <w:color w:val="242935" w:themeColor="accent1" w:themeShade="BF"/>
+                <w:sz w:val="20"/>
+              </w:rPr>
+              <w:t>1</w:t>
+            </w:r>
+            <w:r>
+              <w:rPr>
+                <w:rFonts w:asciiTheme="majorHAnsi" w:eastAsiaTheme="majorEastAsia" w:hAnsiTheme="majorHAnsi" w:cstheme="majorBidi"/>
+                <w:b/>
+                <w:color w:val="242935" w:themeColor="accent1" w:themeShade="BF"/>
+                <w:sz w:val="20"/>
+              </w:rPr>
+              <w:t xml:space="preserve"> </w:t>
+            </w:r>
+            <w:r>
+              <w:rPr>
+                <w:rFonts w:asciiTheme="majorHAnsi" w:eastAsiaTheme="majorEastAsia" w:hAnsiTheme="majorHAnsi" w:cstheme="majorBidi"/>
+                <w:b/>
+                <w:color w:val="242935" w:themeColor="accent1" w:themeShade="BF"/>
+                <w:sz w:val="20"/>
+              </w:rPr>
+              <w:t>–</w:t>
+            </w:r>
+            <w:r>
+              <w:rPr>
+                <w:rFonts w:asciiTheme="majorHAnsi" w:eastAsiaTheme="majorEastAsia" w:hAnsiTheme="majorHAnsi" w:cstheme="majorBidi"/>
+                <w:b/>
+                <w:color w:val="242935" w:themeColor="accent1" w:themeShade="BF"/>
+                <w:sz w:val="20"/>
+              </w:rPr>
+              <w:t xml:space="preserve"> </w:t>
+            </w:r>
+            <w:r>
+              <w:rPr>
+                <w:rFonts w:asciiTheme="majorHAnsi" w:eastAsiaTheme="majorEastAsia" w:hAnsiTheme="majorHAnsi" w:cstheme="majorBidi"/>
+                <w:b/>
+                <w:color w:val="242935" w:themeColor="accent1" w:themeShade="BF"/>
+                <w:sz w:val="20"/>
+              </w:rPr>
+              <w:t>August 2021</w:t>
+            </w:r>
+            <w:r>
+              <w:rPr>
+                <w:rFonts w:asciiTheme="majorHAnsi" w:eastAsiaTheme="majorEastAsia" w:hAnsiTheme="majorHAnsi" w:cstheme="majorBidi"/>
+                <w:b/>
+                <w:color w:val="242935" w:themeColor="accent1" w:themeShade="BF"/>
+                <w:sz w:val="20"/>
+              </w:rPr>
+              <w:t xml:space="preserve"> | </w:t>
+            </w:r>
+            <w:r>
+              <w:rPr>
+                <w:rFonts w:asciiTheme="majorHAnsi" w:eastAsiaTheme="majorEastAsia" w:hAnsiTheme="majorHAnsi" w:cstheme="majorBidi"/>
+                <w:b/>
+                <w:color w:val="242935" w:themeColor="accent1" w:themeShade="BF"/>
+                <w:sz w:val="20"/>
+              </w:rPr>
+              <w:t>Austin, TX</w:t>
+            </w:r>
+          </w:p>
+          <w:p>
+            <w:pPr>
+              <w:numPr>
+                <w:ilvl w:val="0"/>
+                <w:numId w:val="1"/>
+              </w:numPr>
+              <w:spacing w:line="288" w:lineRule="auto"/>
+              <w:ind w:left="360"/>
+              <w:rPr>
+                <w:color w:val="404040" w:themeColor="text1" w:themeTint="BF"/>
+                <w:sz w:val="20"/>
+              </w:rPr>
+            </w:pPr>
+            <w:r>
+              <w:rPr>
+                <w:color w:val="404040" w:themeColor="text1" w:themeTint="BF"/>
+                <w:sz w:val="20"/>
+              </w:rPr>
+              <w:t>Worked on an initiative aimed to redesign and speed up the process of creating and adjusting complex lighting scenes</w:t>
+            </w:r>
+            <w:r>
+              <w:rPr>
+                <w:color w:val="404040" w:themeColor="text1" w:themeTint="BF"/>
+                <w:sz w:val="20"/>
+              </w:rPr>
+              <w:t>.</w:t>
+            </w:r>
+          </w:p>
+          <w:p>
+            <w:pPr>
+              <w:numPr>
+                <w:ilvl w:val="0"/>
+                <w:numId w:val="1"/>
+              </w:numPr>
+              <w:spacing w:line="288" w:lineRule="auto"/>
+              <w:ind w:left="360"/>
+              <w:rPr>
+                <w:color w:val="404040" w:themeColor="text1" w:themeTint="BF"/>
+                <w:sz w:val="20"/>
+              </w:rPr>
+            </w:pPr>
+            <w:r>
+              <w:rPr>
+                <w:color w:val="404040" w:themeColor="text1" w:themeTint="BF"/>
+                <w:sz w:val="20"/>
+              </w:rPr>
+              <w:t>Implemented a feature i</w:t>
+            </w:r>
+            <w:r>
+              <w:rPr>
+                <w:color w:val="404040" w:themeColor="text1" w:themeTint="BF"/>
+                <w:sz w:val="20"/>
+              </w:rPr>
+              <w:t>n the</w:t>
+            </w:r>
+            <w:r>
+              <w:rPr>
+                <w:color w:val="404040" w:themeColor="text1" w:themeTint="BF"/>
+                <w:sz w:val="20"/>
+              </w:rPr>
+              <w:t xml:space="preserve"> corporate</w:t>
+            </w:r>
+            <w:r>
+              <w:rPr>
+                <w:color w:val="404040" w:themeColor="text1" w:themeTint="BF"/>
+                <w:sz w:val="20"/>
+              </w:rPr>
+              <w:t xml:space="preserve"> software that runs on the C# </w:t>
+            </w:r>
+            <w:r>
+              <w:rPr>
+                <w:color w:val="404040" w:themeColor="text1" w:themeTint="BF"/>
+                <w:sz w:val="20"/>
+              </w:rPr>
+              <w:t>(</w:t>
+            </w:r>
+            <w:r>
+              <w:rPr>
+                <w:color w:val="404040" w:themeColor="text1" w:themeTint="BF"/>
+                <w:sz w:val="20"/>
+              </w:rPr>
+              <w:t>.NET</w:t>
+            </w:r>
+            <w:r>
+              <w:rPr>
+                <w:color w:val="404040" w:themeColor="text1" w:themeTint="BF"/>
+                <w:sz w:val="20"/>
+              </w:rPr>
+              <w:t>)</w:t>
+            </w:r>
+            <w:r>
+              <w:rPr>
+                <w:color w:val="404040" w:themeColor="text1" w:themeTint="BF"/>
+                <w:sz w:val="20"/>
+              </w:rPr>
+              <w:t xml:space="preserve"> WPF UI framework.</w:t>
+            </w:r>
+          </w:p>
+          <w:p>
+            <w:pPr>
+              <w:numPr>
+                <w:ilvl w:val="0"/>
+                <w:numId w:val="1"/>
+              </w:numPr>
+              <w:spacing w:line="288" w:lineRule="auto"/>
+              <w:ind w:left="360"/>
+              <w:rPr>
+                <w:color w:val="404040" w:themeColor="text1" w:themeTint="BF"/>
+                <w:sz w:val="20"/>
+              </w:rPr>
+            </w:pPr>
+            <w:r>
+              <w:rPr>
+                <w:color w:val="404040" w:themeColor="text1" w:themeTint="BF"/>
+                <w:sz w:val="20"/>
+              </w:rPr>
+              <w:t>Implemented a</w:t>
+            </w:r>
+            <w:r>
+              <w:rPr>
+                <w:color w:val="404040" w:themeColor="text1" w:themeTint="BF"/>
+                <w:sz w:val="20"/>
+              </w:rPr>
+              <w:t xml:space="preserve">n API Client </w:t>
+            </w:r>
+            <w:r>
+              <w:rPr>
+                <w:color w:val="404040" w:themeColor="text1" w:themeTint="BF"/>
+                <w:sz w:val="20"/>
+              </w:rPr>
+              <w:t>that allows to communicate with AWS services in an application with over 1.7 million lines of code.</w:t>
+            </w:r>
+          </w:p>
+          <w:p>
+            <w:pPr>
+              <w:keepNext/>
+              <w:keepLines/>
+              <w:spacing w:before="160"/>
+              <w:outlineLvl w:val="4"/>
+              <w:rPr>
+                <w:rFonts w:asciiTheme="majorHAnsi" w:eastAsiaTheme="majorEastAsia" w:hAnsiTheme="majorHAnsi" w:cstheme="majorBidi"/>
+                <w:b/>
+                <w:color w:val="242935" w:themeColor="accent1" w:themeShade="BF"/>
+                <w:sz w:val="20"/>
+              </w:rPr>
+            </w:pPr>
+            <w:r>
+              <w:rPr>
+                <w:rFonts w:asciiTheme="majorHAnsi" w:eastAsiaTheme="majorEastAsia" w:hAnsiTheme="majorHAnsi" w:cstheme="majorBidi"/>
+                <w:b/>
+                <w:color w:val="242935" w:themeColor="accent1" w:themeShade="BF"/>
+                <w:sz w:val="20"/>
+              </w:rPr>
+              <w:t>Android Developer and Research Assistant | Case Western Reserve University</w:t>
+            </w:r>
+          </w:p>
+          <w:p>
+            <w:pPr>
+              <w:keepNext/>
+              <w:keepLines/>
+              <w:outlineLvl w:val="4"/>
+              <w:rPr>
+                <w:rFonts w:asciiTheme="majorHAnsi" w:eastAsiaTheme="majorEastAsia" w:hAnsiTheme="majorHAnsi" w:cstheme="majorBidi"/>
+                <w:b/>
+                <w:color w:val="242935" w:themeColor="accent1" w:themeShade="BF"/>
+                <w:sz w:val="20"/>
+              </w:rPr>
+            </w:pPr>
+            <w:r>
+              <w:rPr>
+                <w:rFonts w:asciiTheme="majorHAnsi" w:eastAsiaTheme="majorEastAsia" w:hAnsiTheme="majorHAnsi" w:cstheme="majorBidi"/>
+                <w:b/>
+                <w:color w:val="242935" w:themeColor="accent1" w:themeShade="BF"/>
+                <w:sz w:val="20"/>
+              </w:rPr>
+              <w:t xml:space="preserve">January 2020 </w:t>
+            </w:r>
+            <w:r>
+              <w:rPr>
+                <w:rFonts w:asciiTheme="majorHAnsi" w:eastAsiaTheme="majorEastAsia" w:hAnsiTheme="majorHAnsi" w:cstheme="majorBidi"/>
+                <w:b/>
+                <w:color w:val="242935" w:themeColor="accent1" w:themeShade="BF"/>
+                <w:sz w:val="20"/>
+              </w:rPr>
+              <w:t>–</w:t>
+            </w:r>
+            <w:r>
+              <w:rPr>
+                <w:rFonts w:asciiTheme="majorHAnsi" w:eastAsiaTheme="majorEastAsia" w:hAnsiTheme="majorHAnsi" w:cstheme="majorBidi"/>
+                <w:b/>
+                <w:color w:val="242935" w:themeColor="accent1" w:themeShade="BF"/>
+                <w:sz w:val="20"/>
+              </w:rPr>
+              <w:t xml:space="preserve"> Present</w:t>
+            </w:r>
+            <w:r>
+              <w:rPr>
+                <w:rFonts w:asciiTheme="majorHAnsi" w:eastAsiaTheme="majorEastAsia" w:hAnsiTheme="majorHAnsi" w:cstheme="majorBidi"/>
+                <w:b/>
+                <w:color w:val="242935" w:themeColor="accent1" w:themeShade="BF"/>
+                <w:sz w:val="20"/>
+              </w:rPr>
+              <w:t xml:space="preserve"> </w:t>
+            </w:r>
+            <w:r>
+              <w:rPr>
+                <w:rFonts w:asciiTheme="majorHAnsi" w:eastAsiaTheme="majorEastAsia" w:hAnsiTheme="majorHAnsi" w:cstheme="majorBidi"/>
+                <w:b/>
+                <w:color w:val="242935" w:themeColor="accent1" w:themeShade="BF"/>
+                <w:sz w:val="20"/>
+              </w:rPr>
+              <w:t>| Cleveland, OH</w:t>
+            </w:r>
+          </w:p>
+          <w:p>
+            <w:pPr>
+              <w:numPr>
+                <w:ilvl w:val="0"/>
+                <w:numId w:val="1"/>
+              </w:numPr>
+              <w:spacing w:line="288" w:lineRule="auto"/>
+              <w:ind w:left="360"/>
+              <w:rPr>
+                <w:color w:val="404040" w:themeColor="text1" w:themeTint="BF"/>
+                <w:sz w:val="20"/>
+              </w:rPr>
+            </w:pPr>
+            <w:r>
+              <w:rPr>
+                <w:color w:val="404040" w:themeColor="text1" w:themeTint="BF"/>
+                <w:sz w:val="20"/>
+              </w:rPr>
+              <w:t xml:space="preserve">Worked as Teacher Assistant for Computer Science professor in 8 MATLAB sections. </w:t>
+            </w:r>
+          </w:p>
+          <w:p>
+            <w:pPr>
+              <w:numPr>
+                <w:ilvl w:val="0"/>
+                <w:numId w:val="1"/>
+              </w:numPr>
+              <w:spacing w:line="288" w:lineRule="auto"/>
+              <w:ind w:left="360"/>
+              <w:rPr>
+                <w:color w:val="404040" w:themeColor="text1" w:themeTint="BF"/>
+                <w:sz w:val="20"/>
+              </w:rPr>
+            </w:pPr>
+            <w:r>
+              <w:rPr>
+                <w:color w:val="404040" w:themeColor="text1" w:themeTint="BF"/>
+                <w:sz w:val="20"/>
+              </w:rPr>
+              <w:t>Develop an Android app for the gathering of health survey data from research participants.</w:t>
+            </w:r>
+          </w:p>
+          <w:p>
+            <w:pPr>
+              <w:numPr>
+                <w:ilvl w:val="0"/>
+                <w:numId w:val="1"/>
+              </w:numPr>
+              <w:spacing w:line="288" w:lineRule="auto"/>
+              <w:ind w:left="360"/>
+              <w:rPr>
+                <w:color w:val="404040" w:themeColor="text1" w:themeTint="BF"/>
+                <w:sz w:val="20"/>
+              </w:rPr>
+            </w:pPr>
+            <w:r>
+              <w:rPr>
+                <w:color w:val="404040" w:themeColor="text1" w:themeTint="BF"/>
+                <w:sz w:val="20"/>
+              </w:rPr>
+              <w:t>Implemented Google Fit integration and data collection.</w:t>
+            </w:r>
+          </w:p>
+          <w:p>
+            <w:pPr>
+              <w:numPr>
+                <w:ilvl w:val="0"/>
+                <w:numId w:val="1"/>
+              </w:numPr>
+              <w:spacing w:line="288" w:lineRule="auto"/>
+              <w:ind w:left="360"/>
+              <w:rPr>
+                <w:color w:val="404040" w:themeColor="text1" w:themeTint="BF"/>
+                <w:sz w:val="20"/>
+              </w:rPr>
+            </w:pPr>
+            <w:r>
+              <w:rPr>
+                <w:color w:val="404040" w:themeColor="text1" w:themeTint="BF"/>
+                <w:sz w:val="20"/>
+              </w:rPr>
+              <w:t>Integrated communication with a Python Flask server.</w:t>
+            </w:r>
+          </w:p>
+          <w:p>
+            <w:pPr>
+              <w:numPr>
+                <w:ilvl w:val="0"/>
+                <w:numId w:val="1"/>
+              </w:numPr>
+              <w:spacing w:line="288" w:lineRule="auto"/>
+              <w:ind w:left="360"/>
+              <w:rPr>
+                <w:color w:val="404040" w:themeColor="text1" w:themeTint="BF"/>
+                <w:sz w:val="20"/>
+              </w:rPr>
+            </w:pPr>
+            <w:r>
+              <w:rPr>
+                <w:color w:val="404040" w:themeColor="text1" w:themeTint="BF"/>
+                <w:sz w:val="20"/>
+              </w:rPr>
+              <w:t>Participated in data analysis.</w:t>
+            </w:r>
+          </w:p>
+          <w:p>
+            <w:pPr>
+              <w:keepNext/>
+              <w:keepLines/>
+              <w:spacing w:before="160"/>
+              <w:outlineLvl w:val="4"/>
+              <w:rPr>
+                <w:rFonts w:asciiTheme="majorHAnsi" w:eastAsiaTheme="majorEastAsia" w:hAnsiTheme="majorHAnsi" w:cstheme="majorBidi"/>
+                <w:b/>
+                <w:color w:val="242935" w:themeColor="accent1" w:themeShade="BF"/>
+                <w:sz w:val="20"/>
+              </w:rPr>
+            </w:pPr>
+            <w:r>
+              <w:rPr>
+                <w:rFonts w:asciiTheme="majorHAnsi" w:eastAsiaTheme="majorEastAsia" w:hAnsiTheme="majorHAnsi" w:cstheme="majorBidi"/>
+                <w:b/>
+                <w:color w:val="242935" w:themeColor="accent1" w:themeShade="BF"/>
+                <w:sz w:val="20"/>
+              </w:rPr>
               <w:t>Android Developer | MasSMS Project</w:t>
             </w:r>
           </w:p>
           <w:p>
             <w:pPr>
-              <w:pStyle w:val="Style1"/>
-              <w:spacing w:before="0"/>
-            </w:pPr>
-            <w:r>
-              <w:t xml:space="preserve">May </w:t>
-            </w:r>
-            <w:r>
-              <w:t>20</w:t>
-            </w:r>
-            <w:r>
-              <w:t>20 – July 2020</w:t>
-            </w:r>
-          </w:p>
-          <w:p>
-            <w:pPr>
-              <w:pStyle w:val="Text"/>
+              <w:keepNext/>
+              <w:keepLines/>
+              <w:outlineLvl w:val="4"/>
+              <w:rPr>
+                <w:rFonts w:asciiTheme="majorHAnsi" w:eastAsiaTheme="majorEastAsia" w:hAnsiTheme="majorHAnsi" w:cstheme="majorBidi"/>
+                <w:b/>
+                <w:color w:val="242935" w:themeColor="accent1" w:themeShade="BF"/>
+                <w:sz w:val="20"/>
+              </w:rPr>
+            </w:pPr>
+            <w:r>
+              <w:rPr>
+                <w:rFonts w:asciiTheme="majorHAnsi" w:eastAsiaTheme="majorEastAsia" w:hAnsiTheme="majorHAnsi" w:cstheme="majorBidi"/>
+                <w:b/>
+                <w:color w:val="242935" w:themeColor="accent1" w:themeShade="BF"/>
+                <w:sz w:val="20"/>
+              </w:rPr>
+              <w:t>May 2020 – July 2020</w:t>
+            </w:r>
+          </w:p>
+          <w:p>
+            <w:pPr>
               <w:numPr>
                 <w:ilvl w:val="0"/>
                 <w:numId w:val="8"/>
               </w:numPr>
+              <w:spacing w:line="288" w:lineRule="auto"/>
               <w:ind w:left="342" w:hanging="198"/>
-            </w:pPr>
-            <w:r>
-              <w:t>Worked in a team to design a</w:t>
-            </w:r>
-            <w:r>
-              <w:t xml:space="preserve">n app </w:t>
-            </w:r>
-            <w:r>
-              <w:t xml:space="preserve">that can </w:t>
-            </w:r>
-            <w:r>
-              <w:t>send individual SMS to groups of contacts</w:t>
-            </w:r>
-            <w:r>
-              <w:t xml:space="preserve"> </w:t>
-            </w:r>
-            <w:r>
-              <w:t xml:space="preserve">that </w:t>
-            </w:r>
-            <w:r>
-              <w:t>can be imported from</w:t>
-            </w:r>
-            <w:r>
-              <w:t xml:space="preserve"> Excel</w:t>
-            </w:r>
-            <w:r>
-              <w:t>.</w:t>
-            </w:r>
-          </w:p>
-          <w:p>
-            <w:pPr>
-              <w:pStyle w:val="Text"/>
+              <w:rPr>
+                <w:color w:val="404040" w:themeColor="text1" w:themeTint="BF"/>
+                <w:sz w:val="20"/>
+              </w:rPr>
+            </w:pPr>
+            <w:r>
+              <w:rPr>
+                <w:color w:val="404040" w:themeColor="text1" w:themeTint="BF"/>
+                <w:sz w:val="20"/>
+              </w:rPr>
+              <w:t>Worked in a team to design an app that can send individual SMS to groups of contacts that can be imported from Excel.</w:t>
+            </w:r>
+          </w:p>
+          <w:p>
+            <w:pPr>
               <w:numPr>
                 <w:ilvl w:val="0"/>
                 <w:numId w:val="8"/>
               </w:numPr>
+              <w:spacing w:line="288" w:lineRule="auto"/>
               <w:ind w:left="342" w:hanging="198"/>
-            </w:pPr>
-            <w:r>
-              <w:t>Designed android app architecture</w:t>
-            </w:r>
-            <w:r>
-              <w:t xml:space="preserve"> in Java</w:t>
-            </w:r>
-            <w:r>
-              <w:t xml:space="preserve"> using MVP design pattern.</w:t>
-            </w:r>
-          </w:p>
-          <w:p>
-            <w:pPr>
-              <w:pStyle w:val="Text"/>
+              <w:rPr>
+                <w:color w:val="404040" w:themeColor="text1" w:themeTint="BF"/>
+                <w:sz w:val="20"/>
+              </w:rPr>
+            </w:pPr>
+            <w:r>
+              <w:rPr>
+                <w:color w:val="404040" w:themeColor="text1" w:themeTint="BF"/>
+                <w:sz w:val="20"/>
+              </w:rPr>
+              <w:t>Designed android app architecture in Java using MVP design pattern.</w:t>
+            </w:r>
+          </w:p>
+          <w:p>
+            <w:pPr>
               <w:numPr>
                 <w:ilvl w:val="0"/>
                 <w:numId w:val="8"/>
               </w:numPr>
+              <w:spacing w:line="288" w:lineRule="auto"/>
               <w:ind w:left="342" w:hanging="198"/>
-            </w:pPr>
-            <w:r>
+              <w:rPr>
+                <w:color w:val="404040" w:themeColor="text1" w:themeTint="BF"/>
+                <w:sz w:val="20"/>
+              </w:rPr>
+            </w:pPr>
+            <w:r>
+              <w:rPr>
+                <w:color w:val="404040" w:themeColor="text1" w:themeTint="BF"/>
+                <w:sz w:val="20"/>
+              </w:rPr>
               <w:t>Developed conversion methods and worked with JSON</w:t>
             </w:r>
           </w:p>
           <w:p>
             <w:pPr>
-              <w:pStyle w:val="Text"/>
               <w:numPr>
                 <w:ilvl w:val="0"/>
                 <w:numId w:val="8"/>
               </w:numPr>
+              <w:spacing w:line="288" w:lineRule="auto"/>
               <w:ind w:left="342" w:hanging="198"/>
-            </w:pPr>
-            <w:r>
-              <w:t xml:space="preserve">Worked extensively with </w:t>
-            </w:r>
-            <w:r>
-              <w:t>SQLite</w:t>
-            </w:r>
-            <w:r>
-              <w:t xml:space="preserve"> database and Internal memory </w:t>
-            </w:r>
-          </w:p>
-          <w:p>
-            <w:pPr>
-              <w:pStyle w:val="Text"/>
+              <w:rPr>
+                <w:color w:val="404040" w:themeColor="text1" w:themeTint="BF"/>
+                <w:sz w:val="20"/>
+              </w:rPr>
+            </w:pPr>
+            <w:r>
+              <w:rPr>
+                <w:color w:val="404040" w:themeColor="text1" w:themeTint="BF"/>
+                <w:sz w:val="20"/>
+              </w:rPr>
+              <w:t xml:space="preserve">Worked extensively with SQLite database and Internal memory </w:t>
+            </w:r>
+          </w:p>
+          <w:p>
+            <w:pPr>
               <w:numPr>
                 <w:ilvl w:val="0"/>
                 <w:numId w:val="8"/>
               </w:numPr>
+              <w:spacing w:line="288" w:lineRule="auto"/>
               <w:ind w:left="342" w:hanging="198"/>
               <w:rPr>
-                <w:rStyle w:val="Hyperlink"/>
                 <w:color w:val="BF9268" w:themeColor="accent2"/>
+                <w:sz w:val="20"/>
+                <w:u w:val="single"/>
               </w:rPr>
             </w:pPr>
             <w:hyperlink r:id="rId14" w:history="1">
               <w:r>
                 <w:rPr>
-                  <w:rStyle w:val="Hyperlink"/>
                   <w:color w:val="BF9268" w:themeColor="accent2"/>
+                  <w:sz w:val="20"/>
+                  <w:u w:val="single"/>
                 </w:rPr>
                 <w:t>github.com/fedorenkood/MasSMS</w:t>
               </w:r>
@@ -327,121 +808,570 @@
           </w:p>
           <w:p>
             <w:pPr>
-              <w:pStyle w:val="Style1"/>
-            </w:pPr>
-            <w:r>
-              <w:t>Java Developer | Sliding Puzzle Solver Project</w:t>
-            </w:r>
-          </w:p>
-          <w:p>
-            <w:pPr>
-              <w:pStyle w:val="Style1"/>
-              <w:spacing w:before="0"/>
-            </w:pPr>
-            <w:r>
-              <w:t>August</w:t>
-            </w:r>
-            <w:r>
-              <w:t xml:space="preserve"> </w:t>
-            </w:r>
-            <w:r>
-              <w:t>20</w:t>
-            </w:r>
-            <w:r>
-              <w:t xml:space="preserve">20 – </w:t>
-            </w:r>
-            <w:r>
-              <w:t>October</w:t>
-            </w:r>
-            <w:r>
-              <w:t xml:space="preserve"> 2020</w:t>
-            </w:r>
-          </w:p>
-          <w:p>
-            <w:pPr>
-              <w:pStyle w:val="Text"/>
+              <w:keepNext/>
+              <w:keepLines/>
+              <w:spacing w:before="160"/>
+              <w:outlineLvl w:val="4"/>
+              <w:rPr>
+                <w:rFonts w:asciiTheme="majorHAnsi" w:eastAsiaTheme="majorEastAsia" w:hAnsiTheme="majorHAnsi" w:cstheme="majorBidi"/>
+                <w:b/>
+                <w:color w:val="242935" w:themeColor="accent1" w:themeShade="BF"/>
+                <w:sz w:val="20"/>
+              </w:rPr>
+            </w:pPr>
+            <w:r>
+              <w:rPr>
+                <w:rFonts w:asciiTheme="majorHAnsi" w:eastAsiaTheme="majorEastAsia" w:hAnsiTheme="majorHAnsi" w:cstheme="majorBidi"/>
+                <w:b/>
+                <w:color w:val="242935" w:themeColor="accent1" w:themeShade="BF"/>
+                <w:sz w:val="20"/>
+              </w:rPr>
+              <w:t xml:space="preserve">Full-Stack Web Developer </w:t>
+            </w:r>
+            <w:bookmarkEnd w:id="0"/>
+            <w:r>
+              <w:rPr>
+                <w:rFonts w:asciiTheme="majorHAnsi" w:eastAsiaTheme="majorEastAsia" w:hAnsiTheme="majorHAnsi" w:cstheme="majorBidi"/>
+                <w:b/>
+                <w:color w:val="242935" w:themeColor="accent1" w:themeShade="BF"/>
+                <w:sz w:val="20"/>
+              </w:rPr>
+              <w:t xml:space="preserve">| </w:t>
+            </w:r>
+            <w:bookmarkStart w:id="1" w:name="_Hlk67573533"/>
+            <w:r>
+              <w:rPr>
+                <w:rFonts w:asciiTheme="majorHAnsi" w:eastAsiaTheme="majorEastAsia" w:hAnsiTheme="majorHAnsi" w:cstheme="majorBidi"/>
+                <w:b/>
+                <w:color w:val="242935" w:themeColor="accent1" w:themeShade="BF"/>
+                <w:sz w:val="20"/>
+              </w:rPr>
+              <w:t>Freelance, self-employed</w:t>
+            </w:r>
+            <w:bookmarkEnd w:id="1"/>
+          </w:p>
+          <w:p>
+            <w:pPr>
+              <w:keepNext/>
+              <w:keepLines/>
+              <w:outlineLvl w:val="4"/>
+              <w:rPr>
+                <w:rFonts w:asciiTheme="majorHAnsi" w:eastAsiaTheme="majorEastAsia" w:hAnsiTheme="majorHAnsi" w:cstheme="majorBidi"/>
+                <w:b/>
+                <w:color w:val="242935" w:themeColor="accent1" w:themeShade="BF"/>
+                <w:sz w:val="20"/>
+              </w:rPr>
+            </w:pPr>
+            <w:r>
+              <w:rPr>
+                <w:rFonts w:asciiTheme="majorHAnsi" w:eastAsiaTheme="majorEastAsia" w:hAnsiTheme="majorHAnsi" w:cstheme="majorBidi"/>
+                <w:b/>
+                <w:color w:val="242935" w:themeColor="accent1" w:themeShade="BF"/>
+                <w:sz w:val="20"/>
+              </w:rPr>
+              <w:t>June 2017 – August 2019</w:t>
+            </w:r>
+          </w:p>
+          <w:p>
+            <w:pPr>
               <w:numPr>
                 <w:ilvl w:val="0"/>
                 <w:numId w:val="8"/>
               </w:numPr>
-              <w:ind w:left="342" w:hanging="198"/>
-            </w:pPr>
-            <w:r>
-              <w:t>C</w:t>
-            </w:r>
-            <w:r>
-              <w:t>reated classes that read, store and manipulate sliding puzzles or any size n*m. The interaction with the puzzle is done through the console commands.</w:t>
-            </w:r>
-            <w:r>
-              <w:t xml:space="preserve"> Used Python for data analysis.</w:t>
-            </w:r>
-          </w:p>
-          <w:p>
-            <w:pPr>
-              <w:pStyle w:val="Text"/>
+              <w:spacing w:line="288" w:lineRule="auto"/>
+              <w:ind w:left="360" w:hanging="216"/>
+              <w:rPr>
+                <w:color w:val="404040" w:themeColor="text1" w:themeTint="BF"/>
+                <w:sz w:val="20"/>
+              </w:rPr>
+            </w:pPr>
+            <w:bookmarkStart w:id="2" w:name="_Hlk67573561"/>
+            <w:r>
+              <w:rPr>
+                <w:color w:val="404040" w:themeColor="text1" w:themeTint="BF"/>
+                <w:sz w:val="20"/>
+              </w:rPr>
+              <w:t>Developed more than 10 websites from scratch, which includes: communication with clients, SEO optimization</w:t>
+            </w:r>
+          </w:p>
+          <w:p>
+            <w:pPr>
               <w:numPr>
                 <w:ilvl w:val="0"/>
                 <w:numId w:val="8"/>
               </w:numPr>
-              <w:ind w:left="342" w:hanging="198"/>
-              <w:rPr>
-                <w:color w:val="BF9268" w:themeColor="accent2"/>
-              </w:rPr>
-            </w:pPr>
-            <w:bookmarkStart w:id="0" w:name="_Hlk67573449"/>
-            <w:r>
-              <w:t>Using Java i</w:t>
-            </w:r>
-            <w:r>
-              <w:t>mplement</w:t>
-            </w:r>
-            <w:r>
-              <w:t>ed</w:t>
-            </w:r>
-            <w:r>
-              <w:t xml:space="preserve"> </w:t>
-            </w:r>
-            <w:r>
-              <w:t xml:space="preserve">A*, beam, and bi-directional </w:t>
-            </w:r>
-            <w:r>
-              <w:t>AI</w:t>
-            </w:r>
-            <w:r>
-              <w:t xml:space="preserve"> search</w:t>
-            </w:r>
-            <w:r>
-              <w:t xml:space="preserve"> algorithms</w:t>
-            </w:r>
-            <w:r>
-              <w:t xml:space="preserve"> </w:t>
-            </w:r>
-            <w:r>
-              <w:t xml:space="preserve">from scratch that solve the puzzle of any size. </w:t>
-            </w:r>
-            <w:bookmarkEnd w:id="0"/>
-          </w:p>
-          <w:p>
-            <w:pPr>
-              <w:pStyle w:val="Text"/>
+              <w:spacing w:line="288" w:lineRule="auto"/>
+              <w:ind w:left="360" w:hanging="216"/>
+              <w:rPr>
+                <w:color w:val="404040" w:themeColor="text1" w:themeTint="BF"/>
+                <w:sz w:val="20"/>
+              </w:rPr>
+            </w:pPr>
+            <w:r>
+              <w:rPr>
+                <w:color w:val="404040" w:themeColor="text1" w:themeTint="BF"/>
+                <w:sz w:val="20"/>
+              </w:rPr>
+              <w:t>UI and UX: HTML, JavaScript frameworks: jQuery, Bootstrap, Grid, Flex (menus, accordion, sliders, carousels, etc.)</w:t>
+            </w:r>
+          </w:p>
+          <w:p>
+            <w:pPr>
               <w:numPr>
                 <w:ilvl w:val="0"/>
                 <w:numId w:val="8"/>
               </w:numPr>
-              <w:ind w:left="342" w:hanging="198"/>
-              <w:rPr>
-                <w:color w:val="BF9268" w:themeColor="accent2"/>
-              </w:rPr>
-            </w:pPr>
+              <w:spacing w:line="288" w:lineRule="auto"/>
+              <w:ind w:left="360" w:hanging="216"/>
+              <w:rPr>
+                <w:color w:val="404040" w:themeColor="text1" w:themeTint="BF"/>
+                <w:sz w:val="20"/>
+              </w:rPr>
+            </w:pPr>
+            <w:r>
+              <w:rPr>
+                <w:color w:val="404040" w:themeColor="text1" w:themeTint="BF"/>
+                <w:sz w:val="20"/>
+              </w:rPr>
+              <w:t xml:space="preserve">Back-end: Ajax + database (SQL), Node.js, Installing CMS (WordPress, MODX, OpenCart), e-commerce, custom plugins. </w:t>
+            </w:r>
+          </w:p>
+          <w:p>
+            <w:pPr>
+              <w:numPr>
+                <w:ilvl w:val="0"/>
+                <w:numId w:val="7"/>
+              </w:numPr>
+              <w:spacing w:line="288" w:lineRule="auto"/>
+              <w:ind w:left="360" w:hanging="216"/>
+              <w:rPr>
+                <w:color w:val="404040" w:themeColor="text1" w:themeTint="BF"/>
+                <w:sz w:val="20"/>
+              </w:rPr>
+            </w:pPr>
+            <w:r>
+              <w:rPr>
+                <w:color w:val="404040" w:themeColor="text1" w:themeTint="BF"/>
+                <w:sz w:val="20"/>
+              </w:rPr>
+              <w:t>Managing websites through SHH and FTP (PuTTY, Linux)</w:t>
+            </w:r>
+          </w:p>
+          <w:p>
+            <w:pPr>
+              <w:numPr>
+                <w:ilvl w:val="0"/>
+                <w:numId w:val="7"/>
+              </w:numPr>
+              <w:spacing w:line="288" w:lineRule="auto"/>
+              <w:ind w:left="360" w:hanging="216"/>
+              <w:rPr>
+                <w:color w:val="404040" w:themeColor="text1" w:themeTint="BF"/>
+                <w:sz w:val="20"/>
+              </w:rPr>
+            </w:pPr>
+            <w:r>
+              <w:rPr>
+                <w:color w:val="404040" w:themeColor="text1" w:themeTint="BF"/>
+                <w:sz w:val="20"/>
+              </w:rPr>
+              <w:t xml:space="preserve">Recent Projects: </w:t>
+            </w:r>
             <w:hyperlink r:id="rId15" w:history="1">
               <w:r>
                 <w:rPr>
-                  <w:rStyle w:val="Hyperlink"/>
                   <w:color w:val="BF9268" w:themeColor="accent2"/>
+                  <w:sz w:val="20"/>
+                  <w:u w:val="single"/>
                 </w:rPr>
-                <w:t>github.com/fedorenkood/8-Puzzle</w:t>
+                <w:t>liddweb.com</w:t>
               </w:r>
             </w:hyperlink>
+            <w:r>
+              <w:rPr>
+                <w:color w:val="404040" w:themeColor="text1" w:themeTint="BF"/>
+                <w:sz w:val="20"/>
+              </w:rPr>
+              <w:t xml:space="preserve">, </w:t>
+            </w:r>
+            <w:hyperlink r:id="rId16" w:history="1">
+              <w:r>
+                <w:rPr>
+                  <w:color w:val="BF9268" w:themeColor="accent2"/>
+                  <w:sz w:val="20"/>
+                  <w:u w:val="single"/>
+                </w:rPr>
+                <w:t>tmsintl.com.ua/credits</w:t>
+              </w:r>
+            </w:hyperlink>
+            <w:r>
+              <w:rPr>
+                <w:color w:val="404040" w:themeColor="text1" w:themeTint="BF"/>
+                <w:sz w:val="20"/>
+              </w:rPr>
+              <w:t xml:space="preserve"> </w:t>
+            </w:r>
+          </w:p>
+          <w:p>
+            <w:pPr>
+              <w:keepNext/>
+              <w:keepLines/>
+              <w:spacing w:before="160"/>
+              <w:outlineLvl w:val="4"/>
+              <w:rPr>
+                <w:rFonts w:asciiTheme="majorHAnsi" w:eastAsiaTheme="majorEastAsia" w:hAnsiTheme="majorHAnsi" w:cstheme="majorBidi"/>
+                <w:b/>
+                <w:color w:val="242935" w:themeColor="accent1" w:themeShade="BF"/>
+                <w:sz w:val="20"/>
+              </w:rPr>
+            </w:pPr>
+            <w:r>
+              <w:rPr>
+                <w:rFonts w:asciiTheme="majorHAnsi" w:eastAsiaTheme="majorEastAsia" w:hAnsiTheme="majorHAnsi" w:cstheme="majorBidi"/>
+                <w:b/>
+                <w:color w:val="242935" w:themeColor="accent1" w:themeShade="BF"/>
+                <w:sz w:val="20"/>
+              </w:rPr>
+              <w:t xml:space="preserve">Teacher Assistant | </w:t>
+            </w:r>
+            <w:r>
+              <w:rPr>
+                <w:rFonts w:asciiTheme="majorHAnsi" w:eastAsiaTheme="majorEastAsia" w:hAnsiTheme="majorHAnsi" w:cstheme="majorBidi"/>
+                <w:b/>
+                <w:color w:val="242935" w:themeColor="accent1" w:themeShade="BF"/>
+                <w:sz w:val="20"/>
+              </w:rPr>
+              <w:t>BYUI</w:t>
+            </w:r>
+            <w:r>
+              <w:rPr>
+                <w:rFonts w:asciiTheme="majorHAnsi" w:eastAsiaTheme="majorEastAsia" w:hAnsiTheme="majorHAnsi" w:cstheme="majorBidi"/>
+                <w:b/>
+                <w:color w:val="242935" w:themeColor="accent1" w:themeShade="BF"/>
+                <w:sz w:val="20"/>
+              </w:rPr>
+              <w:t xml:space="preserve"> </w:t>
+            </w:r>
+            <w:r>
+              <w:rPr>
+                <w:rFonts w:asciiTheme="majorHAnsi" w:eastAsiaTheme="majorEastAsia" w:hAnsiTheme="majorHAnsi" w:cstheme="majorBidi"/>
+                <w:b/>
+                <w:color w:val="242935" w:themeColor="accent1" w:themeShade="BF"/>
+                <w:sz w:val="20"/>
+              </w:rPr>
+              <w:t xml:space="preserve">and </w:t>
+            </w:r>
+            <w:r>
+              <w:rPr>
+                <w:rFonts w:asciiTheme="majorHAnsi" w:eastAsiaTheme="majorEastAsia" w:hAnsiTheme="majorHAnsi" w:cstheme="majorBidi"/>
+                <w:b/>
+                <w:color w:val="242935" w:themeColor="accent1" w:themeShade="BF"/>
+                <w:sz w:val="20"/>
+              </w:rPr>
+              <w:t>CWRU</w:t>
+            </w:r>
+          </w:p>
+          <w:p>
+            <w:pPr>
+              <w:keepNext/>
+              <w:keepLines/>
+              <w:outlineLvl w:val="4"/>
+              <w:rPr>
+                <w:rFonts w:asciiTheme="majorHAnsi" w:eastAsiaTheme="majorEastAsia" w:hAnsiTheme="majorHAnsi" w:cstheme="majorBidi"/>
+                <w:b/>
+                <w:color w:val="242935" w:themeColor="accent1" w:themeShade="BF"/>
+                <w:sz w:val="20"/>
+              </w:rPr>
+            </w:pPr>
+            <w:r>
+              <w:rPr>
+                <w:rFonts w:asciiTheme="majorHAnsi" w:eastAsiaTheme="majorEastAsia" w:hAnsiTheme="majorHAnsi" w:cstheme="majorBidi"/>
+                <w:b/>
+                <w:color w:val="242935" w:themeColor="accent1" w:themeShade="BF"/>
+                <w:sz w:val="20"/>
+              </w:rPr>
+              <w:t>January 202</w:t>
+            </w:r>
+            <w:r>
+              <w:rPr>
+                <w:rFonts w:asciiTheme="majorHAnsi" w:eastAsiaTheme="majorEastAsia" w:hAnsiTheme="majorHAnsi" w:cstheme="majorBidi"/>
+                <w:b/>
+                <w:color w:val="242935" w:themeColor="accent1" w:themeShade="BF"/>
+                <w:sz w:val="20"/>
+              </w:rPr>
+              <w:t>1</w:t>
+            </w:r>
+            <w:r>
+              <w:rPr>
+                <w:rFonts w:asciiTheme="majorHAnsi" w:eastAsiaTheme="majorEastAsia" w:hAnsiTheme="majorHAnsi" w:cstheme="majorBidi"/>
+                <w:b/>
+                <w:color w:val="242935" w:themeColor="accent1" w:themeShade="BF"/>
+                <w:sz w:val="20"/>
+              </w:rPr>
+              <w:t xml:space="preserve"> </w:t>
+            </w:r>
+            <w:r>
+              <w:rPr>
+                <w:rFonts w:asciiTheme="majorHAnsi" w:eastAsiaTheme="majorEastAsia" w:hAnsiTheme="majorHAnsi" w:cstheme="majorBidi"/>
+                <w:b/>
+                <w:color w:val="242935" w:themeColor="accent1" w:themeShade="BF"/>
+                <w:sz w:val="20"/>
+              </w:rPr>
+              <w:t>–</w:t>
+            </w:r>
+            <w:r>
+              <w:rPr>
+                <w:rFonts w:asciiTheme="majorHAnsi" w:eastAsiaTheme="majorEastAsia" w:hAnsiTheme="majorHAnsi" w:cstheme="majorBidi"/>
+                <w:b/>
+                <w:color w:val="242935" w:themeColor="accent1" w:themeShade="BF"/>
+                <w:sz w:val="20"/>
+              </w:rPr>
+              <w:t xml:space="preserve"> Present</w:t>
+            </w:r>
+            <w:r>
+              <w:rPr>
+                <w:rFonts w:asciiTheme="majorHAnsi" w:eastAsiaTheme="majorEastAsia" w:hAnsiTheme="majorHAnsi" w:cstheme="majorBidi"/>
+                <w:b/>
+                <w:color w:val="242935" w:themeColor="accent1" w:themeShade="BF"/>
+                <w:sz w:val="20"/>
+              </w:rPr>
+              <w:t xml:space="preserve"> </w:t>
+            </w:r>
+            <w:r>
+              <w:rPr>
+                <w:rFonts w:asciiTheme="majorHAnsi" w:eastAsiaTheme="majorEastAsia" w:hAnsiTheme="majorHAnsi" w:cstheme="majorBidi"/>
+                <w:b/>
+                <w:color w:val="242935" w:themeColor="accent1" w:themeShade="BF"/>
+                <w:sz w:val="20"/>
+              </w:rPr>
+              <w:t xml:space="preserve">| </w:t>
+            </w:r>
+            <w:r>
+              <w:rPr>
+                <w:rFonts w:asciiTheme="majorHAnsi" w:eastAsiaTheme="majorEastAsia" w:hAnsiTheme="majorHAnsi" w:cstheme="majorBidi"/>
+                <w:b/>
+                <w:color w:val="242935" w:themeColor="accent1" w:themeShade="BF"/>
+                <w:sz w:val="20"/>
+              </w:rPr>
+              <w:t>Rexburg, ID</w:t>
+            </w:r>
+            <w:r>
+              <w:rPr>
+                <w:rFonts w:asciiTheme="majorHAnsi" w:eastAsiaTheme="majorEastAsia" w:hAnsiTheme="majorHAnsi" w:cstheme="majorBidi"/>
+                <w:b/>
+                <w:color w:val="242935" w:themeColor="accent1" w:themeShade="BF"/>
+                <w:sz w:val="20"/>
+              </w:rPr>
+              <w:t xml:space="preserve"> </w:t>
+            </w:r>
+            <w:r>
+              <w:rPr>
+                <w:rFonts w:asciiTheme="majorHAnsi" w:eastAsiaTheme="majorEastAsia" w:hAnsiTheme="majorHAnsi" w:cstheme="majorBidi"/>
+                <w:b/>
+                <w:color w:val="242935" w:themeColor="accent1" w:themeShade="BF"/>
+                <w:sz w:val="20"/>
+              </w:rPr>
+              <w:t xml:space="preserve">and </w:t>
+            </w:r>
+            <w:r>
+              <w:rPr>
+                <w:rFonts w:asciiTheme="majorHAnsi" w:eastAsiaTheme="majorEastAsia" w:hAnsiTheme="majorHAnsi" w:cstheme="majorBidi"/>
+                <w:b/>
+                <w:color w:val="242935" w:themeColor="accent1" w:themeShade="BF"/>
+                <w:sz w:val="20"/>
+              </w:rPr>
+              <w:t>Cleveland, OH</w:t>
+            </w:r>
+          </w:p>
+          <w:p>
+            <w:pPr>
+              <w:numPr>
+                <w:ilvl w:val="0"/>
+                <w:numId w:val="1"/>
+              </w:numPr>
+              <w:spacing w:line="288" w:lineRule="auto"/>
+              <w:ind w:left="360"/>
+              <w:rPr>
+                <w:color w:val="404040" w:themeColor="text1" w:themeTint="BF"/>
+                <w:sz w:val="20"/>
+              </w:rPr>
+            </w:pPr>
+            <w:r>
+              <w:rPr>
+                <w:color w:val="404040" w:themeColor="text1" w:themeTint="BF"/>
+                <w:sz w:val="20"/>
+              </w:rPr>
+              <w:t>Worked as Teacher Assistant for Computer Science professor in</w:t>
+            </w:r>
+            <w:r>
+              <w:rPr>
+                <w:color w:val="404040" w:themeColor="text1" w:themeTint="BF"/>
+                <w:sz w:val="20"/>
+              </w:rPr>
+              <w:t xml:space="preserve"> </w:t>
+            </w:r>
+            <w:r>
+              <w:rPr>
+                <w:color w:val="404040" w:themeColor="text1" w:themeTint="BF"/>
+                <w:sz w:val="20"/>
+              </w:rPr>
+              <w:t>C++</w:t>
+            </w:r>
+            <w:r>
+              <w:rPr>
+                <w:color w:val="404040" w:themeColor="text1" w:themeTint="BF"/>
+                <w:sz w:val="20"/>
+              </w:rPr>
+              <w:t xml:space="preserve">, </w:t>
+            </w:r>
+            <w:r>
+              <w:rPr>
+                <w:color w:val="404040" w:themeColor="text1" w:themeTint="BF"/>
+                <w:sz w:val="20"/>
+              </w:rPr>
+              <w:t>Python</w:t>
+            </w:r>
+            <w:r>
+              <w:rPr>
+                <w:color w:val="404040" w:themeColor="text1" w:themeTint="BF"/>
+                <w:sz w:val="20"/>
+              </w:rPr>
+              <w:t>,</w:t>
+            </w:r>
+            <w:r>
+              <w:rPr>
+                <w:color w:val="404040" w:themeColor="text1" w:themeTint="BF"/>
+                <w:sz w:val="20"/>
+              </w:rPr>
+              <w:t xml:space="preserve"> </w:t>
+            </w:r>
+            <w:r>
+              <w:rPr>
+                <w:color w:val="404040" w:themeColor="text1" w:themeTint="BF"/>
+                <w:sz w:val="20"/>
+              </w:rPr>
+              <w:t xml:space="preserve">and </w:t>
+            </w:r>
+            <w:r>
+              <w:rPr>
+                <w:color w:val="404040" w:themeColor="text1" w:themeTint="BF"/>
+                <w:sz w:val="20"/>
+              </w:rPr>
+              <w:t xml:space="preserve">MATLAB </w:t>
+            </w:r>
+            <w:r>
+              <w:rPr>
+                <w:color w:val="404040" w:themeColor="text1" w:themeTint="BF"/>
+                <w:sz w:val="20"/>
+              </w:rPr>
+              <w:t>classes</w:t>
+            </w:r>
+            <w:r>
+              <w:rPr>
+                <w:color w:val="404040" w:themeColor="text1" w:themeTint="BF"/>
+                <w:sz w:val="20"/>
+              </w:rPr>
+              <w:t xml:space="preserve">. </w:t>
+            </w:r>
+          </w:p>
+          <w:p>
+            <w:pPr>
+              <w:numPr>
+                <w:ilvl w:val="0"/>
+                <w:numId w:val="1"/>
+              </w:numPr>
+              <w:spacing w:line="288" w:lineRule="auto"/>
+              <w:ind w:left="360"/>
+              <w:rPr>
+                <w:color w:val="404040" w:themeColor="text1" w:themeTint="BF"/>
+                <w:sz w:val="20"/>
+              </w:rPr>
+            </w:pPr>
+            <w:r>
+              <w:rPr>
+                <w:color w:val="404040" w:themeColor="text1" w:themeTint="BF"/>
+                <w:sz w:val="20"/>
+              </w:rPr>
+              <w:t>Graded more than</w:t>
+            </w:r>
+            <w:r>
+              <w:rPr>
+                <w:color w:val="404040" w:themeColor="text1" w:themeTint="BF"/>
+                <w:sz w:val="20"/>
+              </w:rPr>
+              <w:t xml:space="preserve"> a</w:t>
+            </w:r>
+            <w:r>
+              <w:rPr>
+                <w:color w:val="404040" w:themeColor="text1" w:themeTint="BF"/>
+                <w:sz w:val="20"/>
+              </w:rPr>
+              <w:t xml:space="preserve"> </w:t>
+            </w:r>
+            <w:r>
+              <w:rPr>
+                <w:color w:val="404040" w:themeColor="text1" w:themeTint="BF"/>
+                <w:sz w:val="20"/>
+              </w:rPr>
+              <w:t>1000</w:t>
+            </w:r>
+            <w:r>
+              <w:rPr>
+                <w:color w:val="404040" w:themeColor="text1" w:themeTint="BF"/>
+                <w:sz w:val="20"/>
+              </w:rPr>
+              <w:t xml:space="preserve"> coding projects and labs.</w:t>
+            </w:r>
+          </w:p>
+          <w:p>
+            <w:pPr>
+              <w:numPr>
+                <w:ilvl w:val="0"/>
+                <w:numId w:val="1"/>
+              </w:numPr>
+              <w:spacing w:line="288" w:lineRule="auto"/>
+              <w:ind w:left="360"/>
+              <w:rPr>
+                <w:color w:val="404040" w:themeColor="text1" w:themeTint="BF"/>
+                <w:sz w:val="20"/>
+              </w:rPr>
+            </w:pPr>
+            <w:r>
+              <w:rPr>
+                <w:color w:val="404040" w:themeColor="text1" w:themeTint="BF"/>
+                <w:sz w:val="20"/>
+              </w:rPr>
+              <w:t>Improved and reviewed assignments.</w:t>
+            </w:r>
+          </w:p>
+          <w:p>
+            <w:pPr>
+              <w:numPr>
+                <w:ilvl w:val="0"/>
+                <w:numId w:val="1"/>
+              </w:numPr>
+              <w:spacing w:line="288" w:lineRule="auto"/>
+              <w:ind w:left="360"/>
+              <w:rPr>
+                <w:color w:val="404040" w:themeColor="text1" w:themeTint="BF"/>
+                <w:sz w:val="20"/>
+              </w:rPr>
+            </w:pPr>
+            <w:r>
+              <w:rPr>
+                <w:color w:val="404040" w:themeColor="text1" w:themeTint="BF"/>
+                <w:sz w:val="20"/>
+              </w:rPr>
+              <w:t>Led Computer Science help lab with more than 20 students</w:t>
+            </w:r>
+            <w:r>
+              <w:rPr>
+                <w:color w:val="404040" w:themeColor="text1" w:themeTint="BF"/>
+                <w:sz w:val="20"/>
+              </w:rPr>
+              <w:t>.</w:t>
+            </w:r>
+            <w:bookmarkEnd w:id="2"/>
           </w:p>
         </w:tc>
       </w:tr>
@@ -452,7 +1382,6 @@
         <w:tc>
           <w:tcPr>
             <w:tcW w:w="3930" w:type="dxa"/>
-            <w:vMerge w:val="restart"/>
             <w:tcBorders>
               <w:bottom w:val="nil"/>
             </w:tcBorders>
@@ -633,6 +1562,9 @@
             </w:pPr>
             <w:r>
               <w:t>C++</w:t>
+            </w:r>
+            <w:r>
+              <w:t>, C#, .NET, WPF</w:t>
             </w:r>
             <w:r>
               <w:t xml:space="preserve">, Java, </w:t>
@@ -1039,747 +1971,10 @@
           </w:p>
         </w:tc>
       </w:tr>
-      <w:tr>
-        <w:trPr>
-          <w:trHeight w:val="603"/>
-        </w:trPr>
-        <w:tc>
-          <w:tcPr>
-            <w:tcW w:w="3930" w:type="dxa"/>
-            <w:vMerge/>
-            <w:shd w:val="clear" w:color="auto" w:fill="F2F2F2" w:themeFill="background1" w:themeFillShade="F2"/>
-            <w:vAlign w:val="center"/>
-          </w:tcPr>
-          <w:p>
-            <w:pPr>
-              <w:pStyle w:val="Subtitle"/>
-            </w:pPr>
-          </w:p>
-        </w:tc>
-        <w:tc>
-          <w:tcPr>
-            <w:tcW w:w="6210" w:type="dxa"/>
-            <w:shd w:val="clear" w:color="auto" w:fill="242935" w:themeFill="accent1" w:themeFillShade="BF"/>
-            <w:vAlign w:val="center"/>
-          </w:tcPr>
-          <w:p>
-            <w:pPr>
-              <w:pStyle w:val="Heading1"/>
-            </w:pPr>
-            <w:r>
-              <w:t xml:space="preserve">WORK </w:t>
-            </w:r>
-            <w:r>
-              <w:t>EXPERIENCE</w:t>
-            </w:r>
-          </w:p>
-        </w:tc>
-      </w:tr>
-      <w:tr>
-        <w:trPr>
-          <w:trHeight w:val="2538"/>
-        </w:trPr>
-        <w:tc>
-          <w:tcPr>
-            <w:tcW w:w="3930" w:type="dxa"/>
-            <w:vMerge/>
-            <w:shd w:val="clear" w:color="auto" w:fill="F2F2F2" w:themeFill="background1" w:themeFillShade="F2"/>
-          </w:tcPr>
-          <w:p>
-            <w:pPr>
-              <w:pStyle w:val="Text"/>
-            </w:pPr>
-          </w:p>
-        </w:tc>
-        <w:tc>
-          <w:tcPr>
-            <w:tcW w:w="6210" w:type="dxa"/>
-          </w:tcPr>
-          <w:p>
-            <w:pPr>
-              <w:pStyle w:val="Style1"/>
-            </w:pPr>
-            <w:bookmarkStart w:id="1" w:name="_Hlk67573508"/>
-            <w:r>
-              <w:t xml:space="preserve">Full-Stack Web Developer </w:t>
-            </w:r>
-            <w:bookmarkEnd w:id="1"/>
-            <w:r>
-              <w:t xml:space="preserve">| </w:t>
-            </w:r>
-            <w:bookmarkStart w:id="2" w:name="_Hlk67573533"/>
-            <w:r>
-              <w:t>Freelance, self-employed</w:t>
-            </w:r>
-            <w:bookmarkEnd w:id="2"/>
-          </w:p>
-          <w:p>
-            <w:pPr>
-              <w:pStyle w:val="Style1"/>
-              <w:spacing w:before="0"/>
-            </w:pPr>
-            <w:r>
-              <w:t xml:space="preserve">June </w:t>
-            </w:r>
-            <w:r>
-              <w:t>201</w:t>
-            </w:r>
-            <w:r>
-              <w:t>7 – August 2019</w:t>
-            </w:r>
-          </w:p>
-          <w:p>
-            <w:pPr>
-              <w:pStyle w:val="Text"/>
-              <w:numPr>
-                <w:ilvl w:val="0"/>
-                <w:numId w:val="8"/>
-              </w:numPr>
-              <w:ind w:left="360" w:hanging="216"/>
-            </w:pPr>
-            <w:bookmarkStart w:id="3" w:name="_Hlk67573561"/>
-            <w:r>
-              <w:t>Developed</w:t>
-            </w:r>
-            <w:r>
-              <w:t xml:space="preserve"> more than 10 websites</w:t>
-            </w:r>
-            <w:r>
-              <w:t xml:space="preserve"> from scratch, which includes:</w:t>
-            </w:r>
-            <w:r>
-              <w:t xml:space="preserve"> communication with clients,</w:t>
-            </w:r>
-            <w:r>
-              <w:t xml:space="preserve"> </w:t>
-            </w:r>
-            <w:r>
-              <w:t>SEO optimization</w:t>
-            </w:r>
-          </w:p>
-          <w:p>
-            <w:pPr>
-              <w:pStyle w:val="Text"/>
-              <w:numPr>
-                <w:ilvl w:val="0"/>
-                <w:numId w:val="8"/>
-              </w:numPr>
-              <w:ind w:left="360" w:hanging="216"/>
-            </w:pPr>
-            <w:r>
-              <w:t>UI and UX:</w:t>
-            </w:r>
-            <w:r>
-              <w:t xml:space="preserve"> HTML</w:t>
-            </w:r>
-            <w:r>
-              <w:t>,</w:t>
-            </w:r>
-            <w:r>
-              <w:t xml:space="preserve"> JavaScript frameworks: jQuery,</w:t>
-            </w:r>
-            <w:r>
-              <w:t xml:space="preserve"> Bootstrap, Grid, Flex (menus</w:t>
-            </w:r>
-            <w:r>
-              <w:t>,</w:t>
-            </w:r>
-            <w:r>
-              <w:t xml:space="preserve"> </w:t>
-            </w:r>
-            <w:r>
-              <w:t>accordion</w:t>
-            </w:r>
-            <w:r>
-              <w:t xml:space="preserve">, sliders, </w:t>
-            </w:r>
-            <w:r>
-              <w:t>carousel</w:t>
-            </w:r>
-            <w:r>
-              <w:t>s, etc.)</w:t>
-            </w:r>
-          </w:p>
-          <w:p>
-            <w:pPr>
-              <w:pStyle w:val="Text"/>
-              <w:numPr>
-                <w:ilvl w:val="0"/>
-                <w:numId w:val="8"/>
-              </w:numPr>
-              <w:ind w:left="360" w:hanging="216"/>
-            </w:pPr>
-            <w:r>
-              <w:t>Back-end: Ajax + database (SQL)</w:t>
-            </w:r>
-            <w:r>
-              <w:t>, Node.js</w:t>
-            </w:r>
-            <w:r>
-              <w:t>, Installing CMS (WordPress, MODX, OpenCart), e-commerce, custom plugins</w:t>
-            </w:r>
-            <w:r>
-              <w:t xml:space="preserve">. </w:t>
-            </w:r>
-          </w:p>
-          <w:p>
-            <w:pPr>
-              <w:pStyle w:val="Text"/>
-              <w:numPr>
-                <w:ilvl w:val="0"/>
-                <w:numId w:val="7"/>
-              </w:numPr>
-              <w:ind w:left="360" w:hanging="216"/>
-            </w:pPr>
-            <w:r>
-              <w:t xml:space="preserve">Managing websites through </w:t>
-            </w:r>
-            <w:r>
-              <w:t>SHH and FTP</w:t>
-            </w:r>
-            <w:r>
-              <w:t xml:space="preserve"> (PuTTY, Linux)</w:t>
-            </w:r>
-          </w:p>
-          <w:p>
-            <w:pPr>
-              <w:pStyle w:val="Text"/>
-              <w:numPr>
-                <w:ilvl w:val="0"/>
-                <w:numId w:val="7"/>
-              </w:numPr>
-              <w:ind w:left="360" w:hanging="216"/>
-            </w:pPr>
-            <w:r>
-              <w:t xml:space="preserve">Recent Projects: </w:t>
-            </w:r>
-            <w:hyperlink r:id="rId16" w:history="1">
-              <w:r>
-                <w:rPr>
-                  <w:rStyle w:val="Hyperlink"/>
-                  <w:color w:val="BF9268" w:themeColor="accent2"/>
-                </w:rPr>
-                <w:t>liddweb.com</w:t>
-              </w:r>
-            </w:hyperlink>
-            <w:r>
-              <w:t xml:space="preserve">, </w:t>
-            </w:r>
-            <w:hyperlink r:id="rId17" w:history="1">
-              <w:r>
-                <w:rPr>
-                  <w:rStyle w:val="Hyperlink"/>
-                  <w:color w:val="BF9268" w:themeColor="accent2"/>
-                </w:rPr>
-                <w:t>tmsintl.com.ua/credits</w:t>
-              </w:r>
-            </w:hyperlink>
-            <w:r>
-              <w:t xml:space="preserve"> </w:t>
-            </w:r>
-          </w:p>
-          <w:p>
-            <w:pPr>
-              <w:keepNext/>
-              <w:keepLines/>
-              <w:spacing w:before="160"/>
-              <w:outlineLvl w:val="4"/>
-              <w:rPr>
-                <w:rFonts w:asciiTheme="majorHAnsi" w:eastAsiaTheme="majorEastAsia" w:hAnsiTheme="majorHAnsi" w:cstheme="majorBidi"/>
-                <w:b/>
-                <w:color w:val="242935" w:themeColor="accent1" w:themeShade="BF"/>
-                <w:sz w:val="20"/>
-              </w:rPr>
-            </w:pPr>
-            <w:r>
-              <w:rPr>
-                <w:rFonts w:asciiTheme="majorHAnsi" w:eastAsiaTheme="majorEastAsia" w:hAnsiTheme="majorHAnsi" w:cstheme="majorBidi"/>
-                <w:b/>
-                <w:color w:val="242935" w:themeColor="accent1" w:themeShade="BF"/>
-                <w:sz w:val="20"/>
-              </w:rPr>
-              <w:t xml:space="preserve">Teacher Assistant | </w:t>
-            </w:r>
-            <w:r>
-              <w:rPr>
-                <w:rFonts w:asciiTheme="majorHAnsi" w:eastAsiaTheme="majorEastAsia" w:hAnsiTheme="majorHAnsi" w:cstheme="majorBidi"/>
-                <w:b/>
-                <w:color w:val="242935" w:themeColor="accent1" w:themeShade="BF"/>
-                <w:sz w:val="20"/>
-              </w:rPr>
-              <w:t>Case Western Reserve University</w:t>
-            </w:r>
-          </w:p>
-          <w:p>
-            <w:pPr>
-              <w:keepNext/>
-              <w:keepLines/>
-              <w:outlineLvl w:val="4"/>
-              <w:rPr>
-                <w:rFonts w:asciiTheme="majorHAnsi" w:eastAsiaTheme="majorEastAsia" w:hAnsiTheme="majorHAnsi" w:cstheme="majorBidi"/>
-                <w:b/>
-                <w:color w:val="242935" w:themeColor="accent1" w:themeShade="BF"/>
-                <w:sz w:val="20"/>
-              </w:rPr>
-            </w:pPr>
-            <w:r>
-              <w:rPr>
-                <w:rFonts w:asciiTheme="majorHAnsi" w:eastAsiaTheme="majorEastAsia" w:hAnsiTheme="majorHAnsi" w:cstheme="majorBidi"/>
-                <w:b/>
-                <w:color w:val="242935" w:themeColor="accent1" w:themeShade="BF"/>
-                <w:sz w:val="20"/>
-              </w:rPr>
-              <w:t xml:space="preserve">January 2020 - </w:t>
-            </w:r>
-            <w:r>
-              <w:rPr>
-                <w:rFonts w:asciiTheme="majorHAnsi" w:eastAsiaTheme="majorEastAsia" w:hAnsiTheme="majorHAnsi" w:cstheme="majorBidi"/>
-                <w:b/>
-                <w:color w:val="242935" w:themeColor="accent1" w:themeShade="BF"/>
-                <w:sz w:val="20"/>
-              </w:rPr>
-              <w:t>Present</w:t>
-            </w:r>
-            <w:r>
-              <w:rPr>
-                <w:rFonts w:asciiTheme="majorHAnsi" w:eastAsiaTheme="majorEastAsia" w:hAnsiTheme="majorHAnsi" w:cstheme="majorBidi"/>
-                <w:b/>
-                <w:color w:val="242935" w:themeColor="accent1" w:themeShade="BF"/>
-                <w:sz w:val="20"/>
-              </w:rPr>
-              <w:t xml:space="preserve"> |</w:t>
-            </w:r>
-            <w:r>
-              <w:rPr>
-                <w:rFonts w:asciiTheme="majorHAnsi" w:eastAsiaTheme="majorEastAsia" w:hAnsiTheme="majorHAnsi" w:cstheme="majorBidi"/>
-                <w:b/>
-                <w:color w:val="242935" w:themeColor="accent1" w:themeShade="BF"/>
-                <w:sz w:val="20"/>
-              </w:rPr>
-              <w:t xml:space="preserve"> Cleveland, OH</w:t>
-            </w:r>
-          </w:p>
-          <w:p>
-            <w:pPr>
-              <w:numPr>
-                <w:ilvl w:val="0"/>
-                <w:numId w:val="1"/>
-              </w:numPr>
-              <w:spacing w:line="288" w:lineRule="auto"/>
-              <w:ind w:left="360"/>
-              <w:rPr>
-                <w:color w:val="404040" w:themeColor="text1" w:themeTint="BF"/>
-                <w:sz w:val="20"/>
-              </w:rPr>
-            </w:pPr>
-            <w:r>
-              <w:rPr>
-                <w:color w:val="404040" w:themeColor="text1" w:themeTint="BF"/>
-                <w:sz w:val="20"/>
-              </w:rPr>
-              <w:t xml:space="preserve">Worked as Teacher Assistant for Computer Science professor in </w:t>
-            </w:r>
-            <w:r>
-              <w:rPr>
-                <w:color w:val="404040" w:themeColor="text1" w:themeTint="BF"/>
-                <w:sz w:val="20"/>
-              </w:rPr>
-              <w:t>8</w:t>
-            </w:r>
-            <w:r>
-              <w:rPr>
-                <w:color w:val="404040" w:themeColor="text1" w:themeTint="BF"/>
-                <w:sz w:val="20"/>
-              </w:rPr>
-              <w:t xml:space="preserve"> </w:t>
-            </w:r>
-            <w:r>
-              <w:rPr>
-                <w:color w:val="404040" w:themeColor="text1" w:themeTint="BF"/>
-                <w:sz w:val="20"/>
-              </w:rPr>
-              <w:t>MATLAB</w:t>
-            </w:r>
-            <w:r>
-              <w:rPr>
-                <w:color w:val="404040" w:themeColor="text1" w:themeTint="BF"/>
-                <w:sz w:val="20"/>
-              </w:rPr>
-              <w:t xml:space="preserve"> sections. </w:t>
-            </w:r>
-          </w:p>
-          <w:p>
-            <w:pPr>
-              <w:numPr>
-                <w:ilvl w:val="0"/>
-                <w:numId w:val="1"/>
-              </w:numPr>
-              <w:spacing w:line="288" w:lineRule="auto"/>
-              <w:ind w:left="360"/>
-              <w:rPr>
-                <w:color w:val="404040" w:themeColor="text1" w:themeTint="BF"/>
-                <w:sz w:val="20"/>
-              </w:rPr>
-            </w:pPr>
-            <w:r>
-              <w:rPr>
-                <w:color w:val="404040" w:themeColor="text1" w:themeTint="BF"/>
-                <w:sz w:val="20"/>
-              </w:rPr>
-              <w:t xml:space="preserve">Graded more than </w:t>
-            </w:r>
-            <w:r>
-              <w:rPr>
-                <w:color w:val="404040" w:themeColor="text1" w:themeTint="BF"/>
-                <w:sz w:val="20"/>
-              </w:rPr>
-              <w:t>400</w:t>
-            </w:r>
-            <w:r>
-              <w:rPr>
-                <w:color w:val="404040" w:themeColor="text1" w:themeTint="BF"/>
-                <w:sz w:val="20"/>
-              </w:rPr>
-              <w:t xml:space="preserve"> coding projects and </w:t>
-            </w:r>
-            <w:r>
-              <w:rPr>
-                <w:color w:val="404040" w:themeColor="text1" w:themeTint="BF"/>
-                <w:sz w:val="20"/>
-              </w:rPr>
-              <w:t>labs</w:t>
-            </w:r>
-            <w:r>
-              <w:rPr>
-                <w:color w:val="404040" w:themeColor="text1" w:themeTint="BF"/>
-                <w:sz w:val="20"/>
-              </w:rPr>
-              <w:t>.</w:t>
-            </w:r>
-          </w:p>
-          <w:p>
-            <w:pPr>
-              <w:numPr>
-                <w:ilvl w:val="0"/>
-                <w:numId w:val="1"/>
-              </w:numPr>
-              <w:spacing w:line="288" w:lineRule="auto"/>
-              <w:ind w:left="360"/>
-              <w:rPr>
-                <w:color w:val="404040" w:themeColor="text1" w:themeTint="BF"/>
-                <w:sz w:val="20"/>
-              </w:rPr>
-            </w:pPr>
-            <w:r>
-              <w:rPr>
-                <w:color w:val="404040" w:themeColor="text1" w:themeTint="BF"/>
-                <w:sz w:val="20"/>
-              </w:rPr>
-              <w:t>Improved and reviewed assignments</w:t>
-            </w:r>
-            <w:r>
-              <w:rPr>
-                <w:color w:val="404040" w:themeColor="text1" w:themeTint="BF"/>
-                <w:sz w:val="20"/>
-              </w:rPr>
-              <w:t>.</w:t>
-            </w:r>
-          </w:p>
-          <w:p>
-            <w:pPr>
-              <w:keepNext/>
-              <w:keepLines/>
-              <w:spacing w:before="160"/>
-              <w:outlineLvl w:val="4"/>
-              <w:rPr>
-                <w:rFonts w:asciiTheme="majorHAnsi" w:eastAsiaTheme="majorEastAsia" w:hAnsiTheme="majorHAnsi" w:cstheme="majorBidi"/>
-                <w:b/>
-                <w:color w:val="242935" w:themeColor="accent1" w:themeShade="BF"/>
-                <w:sz w:val="20"/>
-              </w:rPr>
-            </w:pPr>
-            <w:bookmarkStart w:id="4" w:name="_Hlk67573648"/>
-            <w:bookmarkEnd w:id="3"/>
-            <w:r>
-              <w:rPr>
-                <w:rFonts w:asciiTheme="majorHAnsi" w:eastAsiaTheme="majorEastAsia" w:hAnsiTheme="majorHAnsi" w:cstheme="majorBidi"/>
-                <w:b/>
-                <w:color w:val="242935" w:themeColor="accent1" w:themeShade="BF"/>
-                <w:sz w:val="20"/>
-              </w:rPr>
-              <w:t>Teacher Assistant </w:t>
-            </w:r>
-            <w:bookmarkEnd w:id="4"/>
-            <w:r>
-              <w:rPr>
-                <w:rFonts w:asciiTheme="majorHAnsi" w:eastAsiaTheme="majorEastAsia" w:hAnsiTheme="majorHAnsi" w:cstheme="majorBidi"/>
-                <w:b/>
-                <w:color w:val="242935" w:themeColor="accent1" w:themeShade="BF"/>
-                <w:sz w:val="20"/>
-              </w:rPr>
-              <w:t>| Brigham Young University-Idaho</w:t>
-            </w:r>
-          </w:p>
-          <w:p>
-            <w:pPr>
-              <w:keepNext/>
-              <w:keepLines/>
-              <w:outlineLvl w:val="4"/>
-              <w:rPr>
-                <w:rFonts w:asciiTheme="majorHAnsi" w:eastAsiaTheme="majorEastAsia" w:hAnsiTheme="majorHAnsi" w:cstheme="majorBidi"/>
-                <w:b/>
-                <w:color w:val="242935" w:themeColor="accent1" w:themeShade="BF"/>
-                <w:sz w:val="20"/>
-              </w:rPr>
-            </w:pPr>
-            <w:r>
-              <w:rPr>
-                <w:rFonts w:asciiTheme="majorHAnsi" w:eastAsiaTheme="majorEastAsia" w:hAnsiTheme="majorHAnsi" w:cstheme="majorBidi"/>
-                <w:b/>
-                <w:color w:val="242935" w:themeColor="accent1" w:themeShade="BF"/>
-                <w:sz w:val="20"/>
-              </w:rPr>
-              <w:t>January 2020 - July 2020 | Rexburg, ID</w:t>
-            </w:r>
-          </w:p>
-          <w:p>
-            <w:pPr>
-              <w:numPr>
-                <w:ilvl w:val="0"/>
-                <w:numId w:val="1"/>
-              </w:numPr>
-              <w:spacing w:line="288" w:lineRule="auto"/>
-              <w:ind w:left="360"/>
-              <w:rPr>
-                <w:color w:val="404040" w:themeColor="text1" w:themeTint="BF"/>
-                <w:sz w:val="20"/>
-              </w:rPr>
-            </w:pPr>
-            <w:r>
-              <w:rPr>
-                <w:color w:val="404040" w:themeColor="text1" w:themeTint="BF"/>
-                <w:sz w:val="20"/>
-              </w:rPr>
-              <w:t xml:space="preserve">Worked as Teacher Assistant for Computer Science professor in 4 C++ and Python sections. </w:t>
-            </w:r>
-          </w:p>
-          <w:p>
-            <w:pPr>
-              <w:numPr>
-                <w:ilvl w:val="0"/>
-                <w:numId w:val="1"/>
-              </w:numPr>
-              <w:spacing w:line="288" w:lineRule="auto"/>
-              <w:ind w:left="360"/>
-              <w:rPr>
-                <w:color w:val="404040" w:themeColor="text1" w:themeTint="BF"/>
-                <w:sz w:val="20"/>
-              </w:rPr>
-            </w:pPr>
-            <w:r>
-              <w:rPr>
-                <w:color w:val="404040" w:themeColor="text1" w:themeTint="BF"/>
-                <w:sz w:val="20"/>
-              </w:rPr>
-              <w:t>Graded more than a 1000 coding projects and homework</w:t>
-            </w:r>
-            <w:r>
-              <w:rPr>
-                <w:color w:val="404040" w:themeColor="text1" w:themeTint="BF"/>
-                <w:sz w:val="20"/>
-              </w:rPr>
-              <w:t>s</w:t>
-            </w:r>
-          </w:p>
-          <w:p>
-            <w:pPr>
-              <w:numPr>
-                <w:ilvl w:val="0"/>
-                <w:numId w:val="1"/>
-              </w:numPr>
-              <w:spacing w:line="288" w:lineRule="auto"/>
-              <w:ind w:left="360"/>
-              <w:rPr>
-                <w:color w:val="404040" w:themeColor="text1" w:themeTint="BF"/>
-                <w:sz w:val="20"/>
-              </w:rPr>
-            </w:pPr>
-            <w:r>
-              <w:rPr>
-                <w:color w:val="404040" w:themeColor="text1" w:themeTint="BF"/>
-                <w:sz w:val="20"/>
-              </w:rPr>
-              <w:t>Led</w:t>
-            </w:r>
-            <w:r>
-              <w:rPr>
-                <w:color w:val="404040" w:themeColor="text1" w:themeTint="BF"/>
-                <w:sz w:val="20"/>
-              </w:rPr>
-              <w:t xml:space="preserve"> Computer Science help lab</w:t>
-            </w:r>
-            <w:r>
-              <w:rPr>
-                <w:color w:val="404040" w:themeColor="text1" w:themeTint="BF"/>
-                <w:sz w:val="20"/>
-              </w:rPr>
-              <w:t xml:space="preserve"> with more than </w:t>
-            </w:r>
-            <w:r>
-              <w:rPr>
-                <w:color w:val="404040" w:themeColor="text1" w:themeTint="BF"/>
-                <w:sz w:val="20"/>
-              </w:rPr>
-              <w:t>2</w:t>
-            </w:r>
-            <w:r>
-              <w:rPr>
-                <w:color w:val="404040" w:themeColor="text1" w:themeTint="BF"/>
-                <w:sz w:val="20"/>
-              </w:rPr>
-              <w:t>0 students</w:t>
-            </w:r>
-            <w:r>
-              <w:rPr>
-                <w:color w:val="404040" w:themeColor="text1" w:themeTint="BF"/>
-                <w:sz w:val="20"/>
-              </w:rPr>
-              <w:t>.</w:t>
-            </w:r>
-          </w:p>
-          <w:p>
-            <w:pPr>
-              <w:pStyle w:val="Style1"/>
-            </w:pPr>
-            <w:r>
-              <w:t>Math Tu</w:t>
-            </w:r>
-            <w:r>
-              <w:t>t</w:t>
-            </w:r>
-            <w:r>
-              <w:t xml:space="preserve">or | </w:t>
-            </w:r>
-            <w:r>
-              <w:t>Brigham Young University-Idaho</w:t>
-            </w:r>
-          </w:p>
-          <w:p>
-            <w:pPr>
-              <w:pStyle w:val="Style1"/>
-              <w:spacing w:before="0"/>
-            </w:pPr>
-            <w:r>
-              <w:t>January</w:t>
-            </w:r>
-            <w:r>
-              <w:t xml:space="preserve"> </w:t>
-            </w:r>
-            <w:r>
-              <w:t>2020</w:t>
-            </w:r>
-            <w:r>
-              <w:t xml:space="preserve"> - July</w:t>
-            </w:r>
-            <w:r>
-              <w:t xml:space="preserve"> 2020</w:t>
-            </w:r>
-            <w:r>
-              <w:t xml:space="preserve"> |</w:t>
-            </w:r>
-            <w:r>
-              <w:t xml:space="preserve"> </w:t>
-            </w:r>
-            <w:r>
-              <w:t>Rexburg, ID</w:t>
-            </w:r>
-          </w:p>
-          <w:p>
-            <w:pPr>
-              <w:pStyle w:val="Text"/>
-              <w:numPr>
-                <w:ilvl w:val="0"/>
-                <w:numId w:val="1"/>
-              </w:numPr>
-              <w:ind w:left="360"/>
-            </w:pPr>
-            <w:r>
-              <w:t>T</w:t>
-            </w:r>
-            <w:r>
-              <w:t>utor</w:t>
-            </w:r>
-            <w:r>
-              <w:t>ed college students in</w:t>
-            </w:r>
-            <w:r>
-              <w:t xml:space="preserve"> </w:t>
-            </w:r>
-            <w:r>
-              <w:t>T</w:t>
-            </w:r>
-            <w:r>
-              <w:t xml:space="preserve">rigonometry, </w:t>
-            </w:r>
-            <w:r>
-              <w:t>C</w:t>
-            </w:r>
-            <w:r>
-              <w:t xml:space="preserve">ollege </w:t>
-            </w:r>
-            <w:r>
-              <w:t>A</w:t>
-            </w:r>
-            <w:r>
-              <w:t xml:space="preserve">lgebra, </w:t>
-            </w:r>
-            <w:r>
-              <w:t>P</w:t>
-            </w:r>
-            <w:r>
-              <w:t>re-calc</w:t>
-            </w:r>
-            <w:r>
-              <w:t>ulus</w:t>
-            </w:r>
-            <w:r>
-              <w:t xml:space="preserve">, </w:t>
-            </w:r>
-            <w:r>
-              <w:t>C</w:t>
-            </w:r>
-            <w:r>
-              <w:t>alculus</w:t>
-            </w:r>
-            <w:r>
-              <w:t xml:space="preserve">, Statistics, </w:t>
-            </w:r>
-            <w:r>
-              <w:t>Linear Algebra</w:t>
-            </w:r>
-            <w:r>
-              <w:t>.</w:t>
-            </w:r>
-          </w:p>
-          <w:p>
-            <w:pPr>
-              <w:pStyle w:val="Text"/>
-              <w:numPr>
-                <w:ilvl w:val="0"/>
-                <w:numId w:val="1"/>
-              </w:numPr>
-              <w:ind w:left="360"/>
-            </w:pPr>
-            <w:r>
-              <w:t xml:space="preserve">Conducted more than 300 tutoring sessions.  </w:t>
-            </w:r>
-          </w:p>
-        </w:tc>
-      </w:tr>
     </w:tbl>
     <w:p/>
     <w:sectPr>
-      <w:headerReference w:type="default" r:id="rId18"/>
+      <w:headerReference w:type="default" r:id="rId17"/>
       <w:pgSz w:w="12240" w:h="15840" w:code="1"/>
       <w:pgMar w:top="864" w:right="1008" w:bottom="288" w:left="1008" w:header="706" w:footer="706" w:gutter="0"/>
       <w:cols w:space="708"/>
@@ -1790,7 +1985,7 @@
 </file>
 
 <file path=word/endnotes.xml><?xml version="1.0" encoding="utf-8"?>
-<w:endnotes xmlns:wpc="http://schemas.microsoft.com/office/word/2010/wordprocessingCanvas" xmlns:cx="http://schemas.microsoft.com/office/drawing/2014/chartex" xmlns:cx1="http://schemas.microsoft.com/office/drawing/2015/9/8/chartex" xmlns:cx2="http://schemas.microsoft.com/office/drawing/2015/10/21/chartex" xmlns:cx3="http://schemas.microsoft.com/office/drawing/2016/5/9/chartex" xmlns:cx4="http://schemas.microsoft.com/office/drawing/2016/5/10/chartex" xmlns:cx5="http://schemas.microsoft.com/office/drawing/2016/5/11/chartex" xmlns:cx6="http://schemas.microsoft.com/office/drawing/2016/5/12/chartex" xmlns:cx7="http://schemas.microsoft.com/office/drawing/2016/5/13/chartex" xmlns:cx8="http://schemas.microsoft.com/office/drawing/2016/5/14/chartex" xmlns:mc="http://schemas.openxmlformats.org/markup-compatibility/2006" xmlns:aink="http://schemas.microsoft.com/office/drawing/2016/ink" xmlns:am3d="http://schemas.microsoft.com/office/drawing/2017/model3d" xmlns:o="urn:schemas-microsoft-com:office:office" xmlns:r="http://schemas.openxmlformats.org/officeDocument/2006/relationships" xmlns:m="http://schemas.openxmlformats.org/officeDocument/2006/math" xmlns:v="urn:schemas-microsoft-com:vml" xmlns:wp14="http://schemas.microsoft.com/office/word/2010/wordprocessingDrawing" xmlns:wp="http://schemas.openxmlformats.org/drawingml/2006/wordprocessingDrawing" xmlns:w10="urn:schemas-microsoft-com:office:word" xmlns:w="http://schemas.openxmlformats.org/wordprocessingml/2006/main" xmlns:w14="http://schemas.microsoft.com/office/word/2010/wordml" xmlns:w15="http://schemas.microsoft.com/office/word/2012/wordml" xmlns:w16cex="http://schemas.microsoft.com/office/word/2018/wordml/cex" xmlns:w16cid="http://schemas.microsoft.com/office/word/2016/wordml/cid" xmlns:w16="http://schemas.microsoft.com/office/word/2018/wordml" xmlns:w16se="http://schemas.microsoft.com/office/word/2015/wordml/symex" xmlns:wpg="http://schemas.microsoft.com/office/word/2010/wordprocessingGroup" xmlns:wpi="http://schemas.microsoft.com/office/word/2010/wordprocessingInk" xmlns:wne="http://schemas.microsoft.com/office/word/2006/wordml" xmlns:wps="http://schemas.microsoft.com/office/word/2010/wordprocessingShape" mc:Ignorable="w14 w15 w16se w16cid w16 w16cex wp14">
+<w:endnotes xmlns:wpc="http://schemas.microsoft.com/office/word/2010/wordprocessingCanvas" xmlns:cx="http://schemas.microsoft.com/office/drawing/2014/chartex" xmlns:cx1="http://schemas.microsoft.com/office/drawing/2015/9/8/chartex" xmlns:cx2="http://schemas.microsoft.com/office/drawing/2015/10/21/chartex" xmlns:cx3="http://schemas.microsoft.com/office/drawing/2016/5/9/chartex" xmlns:cx4="http://schemas.microsoft.com/office/drawing/2016/5/10/chartex" xmlns:cx5="http://schemas.microsoft.com/office/drawing/2016/5/11/chartex" xmlns:cx6="http://schemas.microsoft.com/office/drawing/2016/5/12/chartex" xmlns:cx7="http://schemas.microsoft.com/office/drawing/2016/5/13/chartex" xmlns:cx8="http://schemas.microsoft.com/office/drawing/2016/5/14/chartex" xmlns:mc="http://schemas.openxmlformats.org/markup-compatibility/2006" xmlns:aink="http://schemas.microsoft.com/office/drawing/2016/ink" xmlns:am3d="http://schemas.microsoft.com/office/drawing/2017/model3d" xmlns:o="urn:schemas-microsoft-com:office:office" xmlns:r="http://schemas.openxmlformats.org/officeDocument/2006/relationships" xmlns:m="http://schemas.openxmlformats.org/officeDocument/2006/math" xmlns:v="urn:schemas-microsoft-com:vml" xmlns:wp14="http://schemas.microsoft.com/office/word/2010/wordprocessingDrawing" xmlns:wp="http://schemas.openxmlformats.org/drawingml/2006/wordprocessingDrawing" xmlns:w10="urn:schemas-microsoft-com:office:word" xmlns:w="http://schemas.openxmlformats.org/wordprocessingml/2006/main" xmlns:w14="http://schemas.microsoft.com/office/word/2010/wordml" xmlns:w15="http://schemas.microsoft.com/office/word/2012/wordml" xmlns:w16cex="http://schemas.microsoft.com/office/word/2018/wordml/cex" xmlns:w16cid="http://schemas.microsoft.com/office/word/2016/wordml/cid" xmlns:w16="http://schemas.microsoft.com/office/word/2018/wordml" xmlns:w16sdtdh="http://schemas.microsoft.com/office/word/2020/wordml/sdtdatahash" xmlns:w16se="http://schemas.microsoft.com/office/word/2015/wordml/symex" xmlns:wpg="http://schemas.microsoft.com/office/word/2010/wordprocessingGroup" xmlns:wpi="http://schemas.microsoft.com/office/word/2010/wordprocessingInk" xmlns:wne="http://schemas.microsoft.com/office/word/2006/wordml" xmlns:wps="http://schemas.microsoft.com/office/word/2010/wordprocessingShape" mc:Ignorable="w14 w15 w16se w16cid w16 w16cex w16sdtdh wp14">
   <w:endnote w:type="separator" w:id="-1">
     <w:p>
       <w:r>
@@ -1809,7 +2004,7 @@
 </file>
 
 <file path=word/footnotes.xml><?xml version="1.0" encoding="utf-8"?>
-<w:footnotes xmlns:wpc="http://schemas.microsoft.com/office/word/2010/wordprocessingCanvas" xmlns:cx="http://schemas.microsoft.com/office/drawing/2014/chartex" xmlns:cx1="http://schemas.microsoft.com/office/drawing/2015/9/8/chartex" xmlns:cx2="http://schemas.microsoft.com/office/drawing/2015/10/21/chartex" xmlns:cx3="http://schemas.microsoft.com/office/drawing/2016/5/9/chartex" xmlns:cx4="http://schemas.microsoft.com/office/drawing/2016/5/10/chartex" xmlns:cx5="http://schemas.microsoft.com/office/drawing/2016/5/11/chartex" xmlns:cx6="http://schemas.microsoft.com/office/drawing/2016/5/12/chartex" xmlns:cx7="http://schemas.microsoft.com/office/drawing/2016/5/13/chartex" xmlns:cx8="http://schemas.microsoft.com/office/drawing/2016/5/14/chartex" xmlns:mc="http://schemas.openxmlformats.org/markup-compatibility/2006" xmlns:aink="http://schemas.microsoft.com/office/drawing/2016/ink" xmlns:am3d="http://schemas.microsoft.com/office/drawing/2017/model3d" xmlns:o="urn:schemas-microsoft-com:office:office" xmlns:r="http://schemas.openxmlformats.org/officeDocument/2006/relationships" xmlns:m="http://schemas.openxmlformats.org/officeDocument/2006/math" xmlns:v="urn:schemas-microsoft-com:vml" xmlns:wp14="http://schemas.microsoft.com/office/word/2010/wordprocessingDrawing" xmlns:wp="http://schemas.openxmlformats.org/drawingml/2006/wordprocessingDrawing" xmlns:w10="urn:schemas-microsoft-com:office:word" xmlns:w="http://schemas.openxmlformats.org/wordprocessingml/2006/main" xmlns:w14="http://schemas.microsoft.com/office/word/2010/wordml" xmlns:w15="http://schemas.microsoft.com/office/word/2012/wordml" xmlns:w16cex="http://schemas.microsoft.com/office/word/2018/wordml/cex" xmlns:w16cid="http://schemas.microsoft.com/office/word/2016/wordml/cid" xmlns:w16="http://schemas.microsoft.com/office/word/2018/wordml" xmlns:w16se="http://schemas.microsoft.com/office/word/2015/wordml/symex" xmlns:wpg="http://schemas.microsoft.com/office/word/2010/wordprocessingGroup" xmlns:wpi="http://schemas.microsoft.com/office/word/2010/wordprocessingInk" xmlns:wne="http://schemas.microsoft.com/office/word/2006/wordml" xmlns:wps="http://schemas.microsoft.com/office/word/2010/wordprocessingShape" mc:Ignorable="w14 w15 w16se w16cid w16 w16cex wp14">
+<w:footnotes xmlns:wpc="http://schemas.microsoft.com/office/word/2010/wordprocessingCanvas" xmlns:cx="http://schemas.microsoft.com/office/drawing/2014/chartex" xmlns:cx1="http://schemas.microsoft.com/office/drawing/2015/9/8/chartex" xmlns:cx2="http://schemas.microsoft.com/office/drawing/2015/10/21/chartex" xmlns:cx3="http://schemas.microsoft.com/office/drawing/2016/5/9/chartex" xmlns:cx4="http://schemas.microsoft.com/office/drawing/2016/5/10/chartex" xmlns:cx5="http://schemas.microsoft.com/office/drawing/2016/5/11/chartex" xmlns:cx6="http://schemas.microsoft.com/office/drawing/2016/5/12/chartex" xmlns:cx7="http://schemas.microsoft.com/office/drawing/2016/5/13/chartex" xmlns:cx8="http://schemas.microsoft.com/office/drawing/2016/5/14/chartex" xmlns:mc="http://schemas.openxmlformats.org/markup-compatibility/2006" xmlns:aink="http://schemas.microsoft.com/office/drawing/2016/ink" xmlns:am3d="http://schemas.microsoft.com/office/drawing/2017/model3d" xmlns:o="urn:schemas-microsoft-com:office:office" xmlns:r="http://schemas.openxmlformats.org/officeDocument/2006/relationships" xmlns:m="http://schemas.openxmlformats.org/officeDocument/2006/math" xmlns:v="urn:schemas-microsoft-com:vml" xmlns:wp14="http://schemas.microsoft.com/office/word/2010/wordprocessingDrawing" xmlns:wp="http://schemas.openxmlformats.org/drawingml/2006/wordprocessingDrawing" xmlns:w10="urn:schemas-microsoft-com:office:word" xmlns:w="http://schemas.openxmlformats.org/wordprocessingml/2006/main" xmlns:w14="http://schemas.microsoft.com/office/word/2010/wordml" xmlns:w15="http://schemas.microsoft.com/office/word/2012/wordml" xmlns:w16cex="http://schemas.microsoft.com/office/word/2018/wordml/cex" xmlns:w16cid="http://schemas.microsoft.com/office/word/2016/wordml/cid" xmlns:w16="http://schemas.microsoft.com/office/word/2018/wordml" xmlns:w16sdtdh="http://schemas.microsoft.com/office/word/2020/wordml/sdtdatahash" xmlns:w16se="http://schemas.microsoft.com/office/word/2015/wordml/symex" xmlns:wpg="http://schemas.microsoft.com/office/word/2010/wordprocessingGroup" xmlns:wpi="http://schemas.microsoft.com/office/word/2010/wordprocessingInk" xmlns:wne="http://schemas.microsoft.com/office/word/2006/wordml" xmlns:wps="http://schemas.microsoft.com/office/word/2010/wordprocessingShape" mc:Ignorable="w14 w15 w16se w16cid w16 w16cex w16sdtdh wp14">
   <w:footnote w:type="separator" w:id="-1">
     <w:p>
       <w:r>
@@ -1828,7 +2023,7 @@
 </file>
 
 <file path=word/header1.xml><?xml version="1.0" encoding="utf-8"?>
-<w:hdr xmlns:wpc="http://schemas.microsoft.com/office/word/2010/wordprocessingCanvas" xmlns:cx="http://schemas.microsoft.com/office/drawing/2014/chartex" xmlns:cx1="http://schemas.microsoft.com/office/drawing/2015/9/8/chartex" xmlns:cx2="http://schemas.microsoft.com/office/drawing/2015/10/21/chartex" xmlns:cx3="http://schemas.microsoft.com/office/drawing/2016/5/9/chartex" xmlns:cx4="http://schemas.microsoft.com/office/drawing/2016/5/10/chartex" xmlns:cx5="http://schemas.microsoft.com/office/drawing/2016/5/11/chartex" xmlns:cx6="http://schemas.microsoft.com/office/drawing/2016/5/12/chartex" xmlns:cx7="http://schemas.microsoft.com/office/drawing/2016/5/13/chartex" xmlns:cx8="http://schemas.microsoft.com/office/drawing/2016/5/14/chartex" xmlns:mc="http://schemas.openxmlformats.org/markup-compatibility/2006" xmlns:aink="http://schemas.microsoft.com/office/drawing/2016/ink" xmlns:am3d="http://schemas.microsoft.com/office/drawing/2017/model3d" xmlns:o="urn:schemas-microsoft-com:office:office" xmlns:r="http://schemas.openxmlformats.org/officeDocument/2006/relationships" xmlns:m="http://schemas.openxmlformats.org/officeDocument/2006/math" xmlns:v="urn:schemas-microsoft-com:vml" xmlns:wp14="http://schemas.microsoft.com/office/word/2010/wordprocessingDrawing" xmlns:wp="http://schemas.openxmlformats.org/drawingml/2006/wordprocessingDrawing" xmlns:w10="urn:schemas-microsoft-com:office:word" xmlns:w="http://schemas.openxmlformats.org/wordprocessingml/2006/main" xmlns:w14="http://schemas.microsoft.com/office/word/2010/wordml" xmlns:w15="http://schemas.microsoft.com/office/word/2012/wordml" xmlns:w16cex="http://schemas.microsoft.com/office/word/2018/wordml/cex" xmlns:w16cid="http://schemas.microsoft.com/office/word/2016/wordml/cid" xmlns:w16="http://schemas.microsoft.com/office/word/2018/wordml" xmlns:w16se="http://schemas.microsoft.com/office/word/2015/wordml/symex" xmlns:wpg="http://schemas.microsoft.com/office/word/2010/wordprocessingGroup" xmlns:wpi="http://schemas.microsoft.com/office/word/2010/wordprocessingInk" xmlns:wne="http://schemas.microsoft.com/office/word/2006/wordml" xmlns:wps="http://schemas.microsoft.com/office/word/2010/wordprocessingShape" mc:Ignorable="w14 w15 w16se w16cid w16 w16cex wp14">
+<w:hdr xmlns:wpc="http://schemas.microsoft.com/office/word/2010/wordprocessingCanvas" xmlns:cx="http://schemas.microsoft.com/office/drawing/2014/chartex" xmlns:cx1="http://schemas.microsoft.com/office/drawing/2015/9/8/chartex" xmlns:cx2="http://schemas.microsoft.com/office/drawing/2015/10/21/chartex" xmlns:cx3="http://schemas.microsoft.com/office/drawing/2016/5/9/chartex" xmlns:cx4="http://schemas.microsoft.com/office/drawing/2016/5/10/chartex" xmlns:cx5="http://schemas.microsoft.com/office/drawing/2016/5/11/chartex" xmlns:cx6="http://schemas.microsoft.com/office/drawing/2016/5/12/chartex" xmlns:cx7="http://schemas.microsoft.com/office/drawing/2016/5/13/chartex" xmlns:cx8="http://schemas.microsoft.com/office/drawing/2016/5/14/chartex" xmlns:mc="http://schemas.openxmlformats.org/markup-compatibility/2006" xmlns:aink="http://schemas.microsoft.com/office/drawing/2016/ink" xmlns:am3d="http://schemas.microsoft.com/office/drawing/2017/model3d" xmlns:o="urn:schemas-microsoft-com:office:office" xmlns:r="http://schemas.openxmlformats.org/officeDocument/2006/relationships" xmlns:m="http://schemas.openxmlformats.org/officeDocument/2006/math" xmlns:v="urn:schemas-microsoft-com:vml" xmlns:wp14="http://schemas.microsoft.com/office/word/2010/wordprocessingDrawing" xmlns:wp="http://schemas.openxmlformats.org/drawingml/2006/wordprocessingDrawing" xmlns:w10="urn:schemas-microsoft-com:office:word" xmlns:w="http://schemas.openxmlformats.org/wordprocessingml/2006/main" xmlns:w14="http://schemas.microsoft.com/office/word/2010/wordml" xmlns:w15="http://schemas.microsoft.com/office/word/2012/wordml" xmlns:w16cex="http://schemas.microsoft.com/office/word/2018/wordml/cex" xmlns:w16cid="http://schemas.microsoft.com/office/word/2016/wordml/cid" xmlns:w16="http://schemas.microsoft.com/office/word/2018/wordml" xmlns:w16sdtdh="http://schemas.microsoft.com/office/word/2020/wordml/sdtdatahash" xmlns:w16se="http://schemas.microsoft.com/office/word/2015/wordml/symex" xmlns:wpg="http://schemas.microsoft.com/office/word/2010/wordprocessingGroup" xmlns:wpi="http://schemas.microsoft.com/office/word/2010/wordprocessingInk" xmlns:wne="http://schemas.microsoft.com/office/word/2006/wordml" xmlns:wps="http://schemas.microsoft.com/office/word/2010/wordprocessingShape" mc:Ignorable="w14 w15 w16se w16cid w16 w16cex w16sdtdh wp14">
   <w:p>
     <w:pPr>
       <w:pStyle w:val="Header"/>
@@ -1905,7 +2100,7 @@
 </file>
 
 <file path=word/numbering.xml><?xml version="1.0" encoding="utf-8"?>
-<w:numbering xmlns:wpc="http://schemas.microsoft.com/office/word/2010/wordprocessingCanvas" xmlns:cx="http://schemas.microsoft.com/office/drawing/2014/chartex" xmlns:cx1="http://schemas.microsoft.com/office/drawing/2015/9/8/chartex" xmlns:cx2="http://schemas.microsoft.com/office/drawing/2015/10/21/chartex" xmlns:cx3="http://schemas.microsoft.com/office/drawing/2016/5/9/chartex" xmlns:cx4="http://schemas.microsoft.com/office/drawing/2016/5/10/chartex" xmlns:cx5="http://schemas.microsoft.com/office/drawing/2016/5/11/chartex" xmlns:cx6="http://schemas.microsoft.com/office/drawing/2016/5/12/chartex" xmlns:cx7="http://schemas.microsoft.com/office/drawing/2016/5/13/chartex" xmlns:cx8="http://schemas.microsoft.com/office/drawing/2016/5/14/chartex" xmlns:mc="http://schemas.openxmlformats.org/markup-compatibility/2006" xmlns:aink="http://schemas.microsoft.com/office/drawing/2016/ink" xmlns:am3d="http://schemas.microsoft.com/office/drawing/2017/model3d" xmlns:o="urn:schemas-microsoft-com:office:office" xmlns:r="http://schemas.openxmlformats.org/officeDocument/2006/relationships" xmlns:m="http://schemas.openxmlformats.org/officeDocument/2006/math" xmlns:v="urn:schemas-microsoft-com:vml" xmlns:wp14="http://schemas.microsoft.com/office/word/2010/wordprocessingDrawing" xmlns:wp="http://schemas.openxmlformats.org/drawingml/2006/wordprocessingDrawing" xmlns:w10="urn:schemas-microsoft-com:office:word" xmlns:w="http://schemas.openxmlformats.org/wordprocessingml/2006/main" xmlns:w14="http://schemas.microsoft.com/office/word/2010/wordml" xmlns:w15="http://schemas.microsoft.com/office/word/2012/wordml" xmlns:w16cex="http://schemas.microsoft.com/office/word/2018/wordml/cex" xmlns:w16cid="http://schemas.microsoft.com/office/word/2016/wordml/cid" xmlns:w16="http://schemas.microsoft.com/office/word/2018/wordml" xmlns:w16se="http://schemas.microsoft.com/office/word/2015/wordml/symex" xmlns:wpg="http://schemas.microsoft.com/office/word/2010/wordprocessingGroup" xmlns:wpi="http://schemas.microsoft.com/office/word/2010/wordprocessingInk" xmlns:wne="http://schemas.microsoft.com/office/word/2006/wordml" xmlns:wps="http://schemas.microsoft.com/office/word/2010/wordprocessingShape" mc:Ignorable="w14 w15 w16se w16cid w16 w16cex wp14">
+<w:numbering xmlns:wpc="http://schemas.microsoft.com/office/word/2010/wordprocessingCanvas" xmlns:cx="http://schemas.microsoft.com/office/drawing/2014/chartex" xmlns:cx1="http://schemas.microsoft.com/office/drawing/2015/9/8/chartex" xmlns:cx2="http://schemas.microsoft.com/office/drawing/2015/10/21/chartex" xmlns:cx3="http://schemas.microsoft.com/office/drawing/2016/5/9/chartex" xmlns:cx4="http://schemas.microsoft.com/office/drawing/2016/5/10/chartex" xmlns:cx5="http://schemas.microsoft.com/office/drawing/2016/5/11/chartex" xmlns:cx6="http://schemas.microsoft.com/office/drawing/2016/5/12/chartex" xmlns:cx7="http://schemas.microsoft.com/office/drawing/2016/5/13/chartex" xmlns:cx8="http://schemas.microsoft.com/office/drawing/2016/5/14/chartex" xmlns:mc="http://schemas.openxmlformats.org/markup-compatibility/2006" xmlns:aink="http://schemas.microsoft.com/office/drawing/2016/ink" xmlns:am3d="http://schemas.microsoft.com/office/drawing/2017/model3d" xmlns:o="urn:schemas-microsoft-com:office:office" xmlns:r="http://schemas.openxmlformats.org/officeDocument/2006/relationships" xmlns:m="http://schemas.openxmlformats.org/officeDocument/2006/math" xmlns:v="urn:schemas-microsoft-com:vml" xmlns:wp14="http://schemas.microsoft.com/office/word/2010/wordprocessingDrawing" xmlns:wp="http://schemas.openxmlformats.org/drawingml/2006/wordprocessingDrawing" xmlns:w10="urn:schemas-microsoft-com:office:word" xmlns:w="http://schemas.openxmlformats.org/wordprocessingml/2006/main" xmlns:w14="http://schemas.microsoft.com/office/word/2010/wordml" xmlns:w15="http://schemas.microsoft.com/office/word/2012/wordml" xmlns:w16cex="http://schemas.microsoft.com/office/word/2018/wordml/cex" xmlns:w16cid="http://schemas.microsoft.com/office/word/2016/wordml/cid" xmlns:w16="http://schemas.microsoft.com/office/word/2018/wordml" xmlns:w16sdtdh="http://schemas.microsoft.com/office/word/2020/wordml/sdtdatahash" xmlns:w16se="http://schemas.microsoft.com/office/word/2015/wordml/symex" xmlns:wpg="http://schemas.microsoft.com/office/word/2010/wordprocessingGroup" xmlns:wpi="http://schemas.microsoft.com/office/word/2010/wordprocessingInk" xmlns:wne="http://schemas.microsoft.com/office/word/2006/wordml" xmlns:wps="http://schemas.microsoft.com/office/word/2010/wordprocessingShape" mc:Ignorable="w14 w15 w16se w16cid w16 w16cex w16sdtdh wp14">
   <w:abstractNum w:abstractNumId="0" w15:restartNumberingAfterBreak="0">
     <w:nsid w:val="013D39FB"/>
     <w:multiLevelType w:val="hybridMultilevel"/>
@@ -2838,7 +3033,7 @@
 </file>
 
 <file path=word/styles.xml><?xml version="1.0" encoding="utf-8"?>
-<w:styles xmlns:mc="http://schemas.openxmlformats.org/markup-compatibility/2006" xmlns:r="http://schemas.openxmlformats.org/officeDocument/2006/relationships" xmlns:w="http://schemas.openxmlformats.org/wordprocessingml/2006/main" xmlns:w14="http://schemas.microsoft.com/office/word/2010/wordml" xmlns:w15="http://schemas.microsoft.com/office/word/2012/wordml" xmlns:w16cex="http://schemas.microsoft.com/office/word/2018/wordml/cex" xmlns:w16cid="http://schemas.microsoft.com/office/word/2016/wordml/cid" xmlns:w16="http://schemas.microsoft.com/office/word/2018/wordml" xmlns:w16se="http://schemas.microsoft.com/office/word/2015/wordml/symex" mc:Ignorable="w14 w15 w16se w16cid w16 w16cex">
+<w:styles xmlns:mc="http://schemas.openxmlformats.org/markup-compatibility/2006" xmlns:r="http://schemas.openxmlformats.org/officeDocument/2006/relationships" xmlns:w="http://schemas.openxmlformats.org/wordprocessingml/2006/main" xmlns:w14="http://schemas.microsoft.com/office/word/2010/wordml" xmlns:w15="http://schemas.microsoft.com/office/word/2012/wordml" xmlns:w16cex="http://schemas.microsoft.com/office/word/2018/wordml/cex" xmlns:w16cid="http://schemas.microsoft.com/office/word/2016/wordml/cid" xmlns:w16="http://schemas.microsoft.com/office/word/2018/wordml" xmlns:w16sdtdh="http://schemas.microsoft.com/office/word/2020/wordml/sdtdatahash" xmlns:w16se="http://schemas.microsoft.com/office/word/2015/wordml/symex" mc:Ignorable="w14 w15 w16se w16cid w16 w16cex w16sdtdh">
   <w:docDefaults>
     <w:rPrDefault>
       <w:rPr>
@@ -3315,7 +3510,6 @@
   <w:style w:type="character" w:default="1" w:styleId="DefaultParagraphFont">
     <w:name w:val="Default Paragraph Font"/>
     <w:uiPriority w:val="1"/>
-    <w:semiHidden/>
     <w:unhideWhenUsed/>
   </w:style>
   <w:style w:type="table" w:default="1" w:styleId="TableNormal">
@@ -3685,7 +3879,7 @@
 </file>
 
 <file path=word/glossary/document.xml><?xml version="1.0" encoding="utf-8"?>
-<w:glossaryDocument xmlns:wpc="http://schemas.microsoft.com/office/word/2010/wordprocessingCanvas" xmlns:cx="http://schemas.microsoft.com/office/drawing/2014/chartex" xmlns:cx1="http://schemas.microsoft.com/office/drawing/2015/9/8/chartex" xmlns:cx2="http://schemas.microsoft.com/office/drawing/2015/10/21/chartex" xmlns:cx3="http://schemas.microsoft.com/office/drawing/2016/5/9/chartex" xmlns:cx4="http://schemas.microsoft.com/office/drawing/2016/5/10/chartex" xmlns:cx5="http://schemas.microsoft.com/office/drawing/2016/5/11/chartex" xmlns:cx6="http://schemas.microsoft.com/office/drawing/2016/5/12/chartex" xmlns:cx7="http://schemas.microsoft.com/office/drawing/2016/5/13/chartex" xmlns:cx8="http://schemas.microsoft.com/office/drawing/2016/5/14/chartex" xmlns:mc="http://schemas.openxmlformats.org/markup-compatibility/2006" xmlns:aink="http://schemas.microsoft.com/office/drawing/2016/ink" xmlns:am3d="http://schemas.microsoft.com/office/drawing/2017/model3d" xmlns:o="urn:schemas-microsoft-com:office:office" xmlns:r="http://schemas.openxmlformats.org/officeDocument/2006/relationships" xmlns:m="http://schemas.openxmlformats.org/officeDocument/2006/math" xmlns:v="urn:schemas-microsoft-com:vml" xmlns:wp14="http://schemas.microsoft.com/office/word/2010/wordprocessingDrawing" xmlns:wp="http://schemas.openxmlformats.org/drawingml/2006/wordprocessingDrawing" xmlns:w10="urn:schemas-microsoft-com:office:word" xmlns:w="http://schemas.openxmlformats.org/wordprocessingml/2006/main" xmlns:w14="http://schemas.microsoft.com/office/word/2010/wordml" xmlns:w15="http://schemas.microsoft.com/office/word/2012/wordml" xmlns:w16cex="http://schemas.microsoft.com/office/word/2018/wordml/cex" xmlns:w16cid="http://schemas.microsoft.com/office/word/2016/wordml/cid" xmlns:w16="http://schemas.microsoft.com/office/word/2018/wordml" xmlns:w16se="http://schemas.microsoft.com/office/word/2015/wordml/symex" xmlns:wpg="http://schemas.microsoft.com/office/word/2010/wordprocessingGroup" xmlns:wpi="http://schemas.microsoft.com/office/word/2010/wordprocessingInk" xmlns:wne="http://schemas.microsoft.com/office/word/2006/wordml" xmlns:wps="http://schemas.microsoft.com/office/word/2010/wordprocessingShape" mc:Ignorable="w14 w15 w16se w16cid w16 w16cex wp14">
+<w:glossaryDocument xmlns:wpc="http://schemas.microsoft.com/office/word/2010/wordprocessingCanvas" xmlns:cx="http://schemas.microsoft.com/office/drawing/2014/chartex" xmlns:cx1="http://schemas.microsoft.com/office/drawing/2015/9/8/chartex" xmlns:cx2="http://schemas.microsoft.com/office/drawing/2015/10/21/chartex" xmlns:cx3="http://schemas.microsoft.com/office/drawing/2016/5/9/chartex" xmlns:cx4="http://schemas.microsoft.com/office/drawing/2016/5/10/chartex" xmlns:cx5="http://schemas.microsoft.com/office/drawing/2016/5/11/chartex" xmlns:cx6="http://schemas.microsoft.com/office/drawing/2016/5/12/chartex" xmlns:cx7="http://schemas.microsoft.com/office/drawing/2016/5/13/chartex" xmlns:cx8="http://schemas.microsoft.com/office/drawing/2016/5/14/chartex" xmlns:mc="http://schemas.openxmlformats.org/markup-compatibility/2006" xmlns:aink="http://schemas.microsoft.com/office/drawing/2016/ink" xmlns:am3d="http://schemas.microsoft.com/office/drawing/2017/model3d" xmlns:o="urn:schemas-microsoft-com:office:office" xmlns:r="http://schemas.openxmlformats.org/officeDocument/2006/relationships" xmlns:m="http://schemas.openxmlformats.org/officeDocument/2006/math" xmlns:v="urn:schemas-microsoft-com:vml" xmlns:wp14="http://schemas.microsoft.com/office/word/2010/wordprocessingDrawing" xmlns:wp="http://schemas.openxmlformats.org/drawingml/2006/wordprocessingDrawing" xmlns:w10="urn:schemas-microsoft-com:office:word" xmlns:w="http://schemas.openxmlformats.org/wordprocessingml/2006/main" xmlns:w14="http://schemas.microsoft.com/office/word/2010/wordml" xmlns:w15="http://schemas.microsoft.com/office/word/2012/wordml" xmlns:w16cex="http://schemas.microsoft.com/office/word/2018/wordml/cex" xmlns:w16cid="http://schemas.microsoft.com/office/word/2016/wordml/cid" xmlns:w16="http://schemas.microsoft.com/office/word/2018/wordml" xmlns:w16sdtdh="http://schemas.microsoft.com/office/word/2020/wordml/sdtdatahash" xmlns:w16se="http://schemas.microsoft.com/office/word/2015/wordml/symex" xmlns:wpg="http://schemas.microsoft.com/office/word/2010/wordprocessingGroup" xmlns:wpi="http://schemas.microsoft.com/office/word/2010/wordprocessingInk" xmlns:wne="http://schemas.microsoft.com/office/word/2006/wordml" xmlns:wps="http://schemas.microsoft.com/office/word/2010/wordprocessingShape" mc:Ignorable="w14 w15 w16se w16cid w16 w16cex w16sdtdh wp14">
   <w:docParts>
     <w:docPart>
       <w:docPartPr>
@@ -3808,7 +4002,7 @@
 </file>
 
 <file path=word/glossary/fontTable.xml><?xml version="1.0" encoding="utf-8"?>
-<w:fonts xmlns:mc="http://schemas.openxmlformats.org/markup-compatibility/2006" xmlns:r="http://schemas.openxmlformats.org/officeDocument/2006/relationships" xmlns:w="http://schemas.openxmlformats.org/wordprocessingml/2006/main" xmlns:w14="http://schemas.microsoft.com/office/word/2010/wordml" xmlns:w15="http://schemas.microsoft.com/office/word/2012/wordml" xmlns:w16cex="http://schemas.microsoft.com/office/word/2018/wordml/cex" xmlns:w16cid="http://schemas.microsoft.com/office/word/2016/wordml/cid" xmlns:w16="http://schemas.microsoft.com/office/word/2018/wordml" xmlns:w16se="http://schemas.microsoft.com/office/word/2015/wordml/symex" mc:Ignorable="w14 w15 w16se w16cid w16 w16cex">
+<w:fonts xmlns:mc="http://schemas.openxmlformats.org/markup-compatibility/2006" xmlns:r="http://schemas.openxmlformats.org/officeDocument/2006/relationships" xmlns:w="http://schemas.openxmlformats.org/wordprocessingml/2006/main" xmlns:w14="http://schemas.microsoft.com/office/word/2010/wordml" xmlns:w15="http://schemas.microsoft.com/office/word/2012/wordml" xmlns:w16cex="http://schemas.microsoft.com/office/word/2018/wordml/cex" xmlns:w16cid="http://schemas.microsoft.com/office/word/2016/wordml/cid" xmlns:w16="http://schemas.microsoft.com/office/word/2018/wordml" xmlns:w16sdtdh="http://schemas.microsoft.com/office/word/2020/wordml/sdtdatahash" xmlns:w16se="http://schemas.microsoft.com/office/word/2015/wordml/symex" mc:Ignorable="w14 w15 w16se w16cid w16 w16cex w16sdtdh">
   <w:font w:name="Cambria">
     <w:panose1 w:val="02040503050406030204"/>
     <w:charset w:val="CC"/>
@@ -3818,10 +4012,10 @@
   </w:font>
   <w:font w:name="Times New Roman">
     <w:panose1 w:val="02020603050405020304"/>
-    <w:charset w:val="CC"/>
+    <w:charset w:val="00"/>
     <w:family w:val="roman"/>
     <w:pitch w:val="variable"/>
-    <w:sig w:usb0="E0002EFF" w:usb1="C000785B" w:usb2="00000009" w:usb3="00000000" w:csb0="000001FF" w:csb1="00000000"/>
+    <w:sig w:usb0="E0002AFF" w:usb1="C0007843" w:usb2="00000009" w:usb3="00000000" w:csb0="000001FF" w:csb1="00000000"/>
   </w:font>
   <w:font w:name="Courier New">
     <w:panose1 w:val="02070309020205020404"/>
@@ -3851,10 +4045,10 @@
   </w:font>
   <w:font w:name="Arial">
     <w:panose1 w:val="020B0604020202020204"/>
-    <w:charset w:val="CC"/>
+    <w:charset w:val="00"/>
     <w:family w:val="swiss"/>
     <w:pitch w:val="variable"/>
-    <w:sig w:usb0="E0002EFF" w:usb1="C000785B" w:usb2="00000009" w:usb3="00000000" w:csb0="000001FF" w:csb1="00000000"/>
+    <w:sig w:usb0="E0002AFF" w:usb1="C0007843" w:usb2="00000009" w:usb3="00000000" w:csb0="000001FF" w:csb1="00000000"/>
   </w:font>
   <w:font w:name="Times New Roman (Body CS)">
     <w:altName w:val="Times New Roman"/>
@@ -3866,23 +4060,23 @@
   </w:font>
   <w:font w:name="Calibri">
     <w:panose1 w:val="020F0502020204030204"/>
-    <w:charset w:val="CC"/>
+    <w:charset w:val="00"/>
     <w:family w:val="swiss"/>
     <w:pitch w:val="variable"/>
-    <w:sig w:usb0="E4002EFF" w:usb1="C000247B" w:usb2="00000009" w:usb3="00000000" w:csb0="000001FF" w:csb1="00000000"/>
+    <w:sig w:usb0="E00002FF" w:usb1="4000ACFF" w:usb2="00000001" w:usb3="00000000" w:csb0="0000019F" w:csb1="00000000"/>
   </w:font>
   <w:font w:name="Calibri Light">
     <w:panose1 w:val="020F0302020204030204"/>
-    <w:charset w:val="CC"/>
+    <w:charset w:val="00"/>
     <w:family w:val="swiss"/>
     <w:pitch w:val="variable"/>
-    <w:sig w:usb0="E4002EFF" w:usb1="C000247B" w:usb2="00000009" w:usb3="00000000" w:csb0="000001FF" w:csb1="00000000"/>
+    <w:sig w:usb0="A00002EF" w:usb1="4000207B" w:usb2="00000000" w:usb3="00000000" w:csb0="0000009F" w:csb1="00000000"/>
   </w:font>
 </w:fonts>
 </file>
 
 <file path=word/glossary/settings.xml><?xml version="1.0" encoding="utf-8"?>
-<w:settings xmlns:mc="http://schemas.openxmlformats.org/markup-compatibility/2006" xmlns:o="urn:schemas-microsoft-com:office:office" xmlns:r="http://schemas.openxmlformats.org/officeDocument/2006/relationships" xmlns:m="http://schemas.openxmlformats.org/officeDocument/2006/math" xmlns:v="urn:schemas-microsoft-com:vml" xmlns:w10="urn:schemas-microsoft-com:office:word" xmlns:w="http://schemas.openxmlformats.org/wordprocessingml/2006/main" xmlns:w14="http://schemas.microsoft.com/office/word/2010/wordml" xmlns:w15="http://schemas.microsoft.com/office/word/2012/wordml" xmlns:w16cex="http://schemas.microsoft.com/office/word/2018/wordml/cex" xmlns:w16cid="http://schemas.microsoft.com/office/word/2016/wordml/cid" xmlns:w16="http://schemas.microsoft.com/office/word/2018/wordml" xmlns:w16se="http://schemas.microsoft.com/office/word/2015/wordml/symex" xmlns:sl="http://schemas.openxmlformats.org/schemaLibrary/2006/main" mc:Ignorable="w14 w15 w16se w16cid w16 w16cex">
+<w:settings xmlns:mc="http://schemas.openxmlformats.org/markup-compatibility/2006" xmlns:o="urn:schemas-microsoft-com:office:office" xmlns:r="http://schemas.openxmlformats.org/officeDocument/2006/relationships" xmlns:m="http://schemas.openxmlformats.org/officeDocument/2006/math" xmlns:v="urn:schemas-microsoft-com:vml" xmlns:w10="urn:schemas-microsoft-com:office:word" xmlns:w="http://schemas.openxmlformats.org/wordprocessingml/2006/main" xmlns:w14="http://schemas.microsoft.com/office/word/2010/wordml" xmlns:w15="http://schemas.microsoft.com/office/word/2012/wordml" xmlns:w16cex="http://schemas.microsoft.com/office/word/2018/wordml/cex" xmlns:w16cid="http://schemas.microsoft.com/office/word/2016/wordml/cid" xmlns:w16="http://schemas.microsoft.com/office/word/2018/wordml" xmlns:w16sdtdh="http://schemas.microsoft.com/office/word/2020/wordml/sdtdatahash" xmlns:w16se="http://schemas.microsoft.com/office/word/2015/wordml/symex" xmlns:sl="http://schemas.openxmlformats.org/schemaLibrary/2006/main" mc:Ignorable="w14 w15 w16se w16cid w16 w16cex w16sdtdh">
   <w:view w:val="normal"/>
   <w:defaultTabStop w:val="720"/>
   <w:characterSpacingControl w:val="doNotCompress"/>
@@ -3921,9 +4115,11 @@
     <w:rsid w:val="0079261A"/>
     <w:rsid w:val="00905F43"/>
     <w:rsid w:val="009125B7"/>
+    <w:rsid w:val="0098073A"/>
     <w:rsid w:val="0099681E"/>
     <w:rsid w:val="00AA50CF"/>
     <w:rsid w:val="00B22067"/>
+    <w:rsid w:val="00B94EB1"/>
     <w:rsid w:val="00BA5A47"/>
     <w:rsid w:val="00BA6B21"/>
     <w:rsid w:val="00C07E03"/>
@@ -3954,7 +4150,7 @@
 </file>
 
 <file path=word/glossary/styles.xml><?xml version="1.0" encoding="utf-8"?>
-<w:styles xmlns:mc="http://schemas.openxmlformats.org/markup-compatibility/2006" xmlns:r="http://schemas.openxmlformats.org/officeDocument/2006/relationships" xmlns:w="http://schemas.openxmlformats.org/wordprocessingml/2006/main" xmlns:w14="http://schemas.microsoft.com/office/word/2010/wordml" xmlns:w15="http://schemas.microsoft.com/office/word/2012/wordml" xmlns:w16cex="http://schemas.microsoft.com/office/word/2018/wordml/cex" xmlns:w16cid="http://schemas.microsoft.com/office/word/2016/wordml/cid" xmlns:w16="http://schemas.microsoft.com/office/word/2018/wordml" xmlns:w16se="http://schemas.microsoft.com/office/word/2015/wordml/symex" mc:Ignorable="w14 w15 w16se w16cid w16 w16cex">
+<w:styles xmlns:mc="http://schemas.openxmlformats.org/markup-compatibility/2006" xmlns:r="http://schemas.openxmlformats.org/officeDocument/2006/relationships" xmlns:w="http://schemas.openxmlformats.org/wordprocessingml/2006/main" xmlns:w14="http://schemas.microsoft.com/office/word/2010/wordml" xmlns:w15="http://schemas.microsoft.com/office/word/2012/wordml" xmlns:w16cex="http://schemas.microsoft.com/office/word/2018/wordml/cex" xmlns:w16cid="http://schemas.microsoft.com/office/word/2016/wordml/cid" xmlns:w16="http://schemas.microsoft.com/office/word/2018/wordml" xmlns:w16sdtdh="http://schemas.microsoft.com/office/word/2020/wordml/sdtdatahash" xmlns:w16se="http://schemas.microsoft.com/office/word/2015/wordml/symex" mc:Ignorable="w14 w15 w16se w16cid w16 w16cex w16sdtdh">
   <w:docDefaults>
     <w:rPrDefault>
       <w:rPr>
@@ -4384,7 +4580,7 @@
     <w:basedOn w:val="DefaultParagraphFont"/>
     <w:uiPriority w:val="1"/>
     <w:qFormat/>
-    <w:rsid w:val="009125B7"/>
+    <w:rsid w:val="0098073A"/>
     <w:rPr>
       <w:color w:val="ED7D31" w:themeColor="accent2"/>
     </w:rPr>
@@ -4404,12 +4600,60 @@
   <w:style w:type="paragraph" w:customStyle="1" w:styleId="0D4E4BE63C60492696BC7292EA24B31E">
     <w:name w:val="0D4E4BE63C60492696BC7292EA24B31E"/>
     <w:rsid w:val="009125B7"/>
+  </w:style>
+  <w:style w:type="paragraph" w:customStyle="1" w:styleId="40322DDFD83B477D9BB3B60342D49228">
+    <w:name w:val="40322DDFD83B477D9BB3B60342D49228"/>
+    <w:rsid w:val="0098073A"/>
+  </w:style>
+  <w:style w:type="paragraph" w:customStyle="1" w:styleId="D4464849440A4CC5AA5C6F031E14B66C">
+    <w:name w:val="D4464849440A4CC5AA5C6F031E14B66C"/>
+    <w:rsid w:val="0098073A"/>
+  </w:style>
+  <w:style w:type="paragraph" w:customStyle="1" w:styleId="DB154DFCD6314FEAB529284368B91190">
+    <w:name w:val="DB154DFCD6314FEAB529284368B91190"/>
+    <w:rsid w:val="0098073A"/>
+  </w:style>
+  <w:style w:type="paragraph" w:customStyle="1" w:styleId="0D8104258B154E14B2D012886905E816">
+    <w:name w:val="0D8104258B154E14B2D012886905E816"/>
+    <w:rsid w:val="0098073A"/>
+  </w:style>
+  <w:style w:type="paragraph" w:customStyle="1" w:styleId="A391A6B5FEC745428D0453F0313F7DAE">
+    <w:name w:val="A391A6B5FEC745428D0453F0313F7DAE"/>
+    <w:rsid w:val="0098073A"/>
+  </w:style>
+  <w:style w:type="paragraph" w:customStyle="1" w:styleId="CA0F6711C06341FF870B55FA117B7B6C">
+    <w:name w:val="CA0F6711C06341FF870B55FA117B7B6C"/>
+    <w:rsid w:val="0098073A"/>
+  </w:style>
+  <w:style w:type="paragraph" w:customStyle="1" w:styleId="46CC59FAFE6A4F6B8CA037844DFA6EFE">
+    <w:name w:val="46CC59FAFE6A4F6B8CA037844DFA6EFE"/>
+    <w:rsid w:val="0098073A"/>
+  </w:style>
+  <w:style w:type="paragraph" w:customStyle="1" w:styleId="4EF3A4112B864E5D860BBBAF08DABAF9">
+    <w:name w:val="4EF3A4112B864E5D860BBBAF08DABAF9"/>
+    <w:rsid w:val="0098073A"/>
+  </w:style>
+  <w:style w:type="paragraph" w:customStyle="1" w:styleId="B2C62930BFA549FD9EA55F69C0181AC6">
+    <w:name w:val="B2C62930BFA549FD9EA55F69C0181AC6"/>
+    <w:rsid w:val="0098073A"/>
+  </w:style>
+  <w:style w:type="paragraph" w:customStyle="1" w:styleId="CC4E9B5039104A5397D31ADD13D0BA99">
+    <w:name w:val="CC4E9B5039104A5397D31ADD13D0BA99"/>
+    <w:rsid w:val="0098073A"/>
+  </w:style>
+  <w:style w:type="paragraph" w:customStyle="1" w:styleId="BAE8E7C7C8774EDB93A73DED6B08DED6">
+    <w:name w:val="BAE8E7C7C8774EDB93A73DED6B08DED6"/>
+    <w:rsid w:val="0098073A"/>
+  </w:style>
+  <w:style w:type="paragraph" w:customStyle="1" w:styleId="7B41A062DEC345A8A05FFE475FE3F4EF">
+    <w:name w:val="7B41A062DEC345A8A05FFE475FE3F4EF"/>
+    <w:rsid w:val="0098073A"/>
   </w:style>
 </w:styles>
 </file>
 
 <file path=word/glossary/webSettings.xml><?xml version="1.0" encoding="utf-8"?>
-<w:webSettings xmlns:mc="http://schemas.openxmlformats.org/markup-compatibility/2006" xmlns:r="http://schemas.openxmlformats.org/officeDocument/2006/relationships" xmlns:w="http://schemas.openxmlformats.org/wordprocessingml/2006/main" xmlns:w14="http://schemas.microsoft.com/office/word/2010/wordml" xmlns:w15="http://schemas.microsoft.com/office/word/2012/wordml" xmlns:w16cex="http://schemas.microsoft.com/office/word/2018/wordml/cex" xmlns:w16cid="http://schemas.microsoft.com/office/word/2016/wordml/cid" xmlns:w16="http://schemas.microsoft.com/office/word/2018/wordml" xmlns:w16se="http://schemas.microsoft.com/office/word/2015/wordml/symex" mc:Ignorable="w14 w15 w16se w16cid w16 w16cex">
+<w:webSettings xmlns:mc="http://schemas.openxmlformats.org/markup-compatibility/2006" xmlns:r="http://schemas.openxmlformats.org/officeDocument/2006/relationships" xmlns:w="http://schemas.openxmlformats.org/wordprocessingml/2006/main" xmlns:w14="http://schemas.microsoft.com/office/word/2010/wordml" xmlns:w15="http://schemas.microsoft.com/office/word/2012/wordml" xmlns:w16cex="http://schemas.microsoft.com/office/word/2018/wordml/cex" xmlns:w16cid="http://schemas.microsoft.com/office/word/2016/wordml/cid" xmlns:w16="http://schemas.microsoft.com/office/word/2018/wordml" xmlns:w16sdtdh="http://schemas.microsoft.com/office/word/2020/wordml/sdtdatahash" xmlns:w16se="http://schemas.microsoft.com/office/word/2015/wordml/symex" mc:Ignorable="w14 w15 w16se w16cid w16 w16cex w16sdtdh">
   <w:optimizeForBrowser/>
   <w:allowPNG/>
 </w:webSettings>
@@ -4677,15 +4921,6 @@
 </file>
 
 <file path=customXml/item1.xml><?xml version="1.0" encoding="utf-8"?>
-<?mso-contentType ?>
-<FormTemplates xmlns="http://schemas.microsoft.com/sharepoint/v3/contenttype/forms">
-  <Display>DocumentLibraryForm</Display>
-  <Edit>DocumentLibraryForm</Edit>
-  <New>DocumentLibraryForm</New>
-</FormTemplates>
-</file>
-
-<file path=customXml/item2.xml><?xml version="1.0" encoding="utf-8"?>
 <ct:contentTypeSchema xmlns:ct="http://schemas.microsoft.com/office/2006/metadata/contentType" xmlns:ma="http://schemas.microsoft.com/office/2006/metadata/properties/metaAttributes" ct:_="" ma:_="" ma:contentTypeName="Document" ma:contentTypeID="0x01010079F111ED35F8CC479449609E8A0923A6" ma:contentTypeVersion="11" ma:contentTypeDescription="Create a new document." ma:contentTypeScope="" ma:versionID="9677210f24a1be23c92c90fd886aa0aa">
   <xsd:schema xmlns:xsd="http://www.w3.org/2001/XMLSchema" xmlns:xs="http://www.w3.org/2001/XMLSchema" xmlns:p="http://schemas.microsoft.com/office/2006/metadata/properties" xmlns:ns2="71af3243-3dd4-4a8d-8c0d-dd76da1f02a5" xmlns:ns3="16c05727-aa75-4e4a-9b5f-8a80a1165891" targetNamespace="http://schemas.microsoft.com/office/2006/metadata/properties" ma:root="true" ma:fieldsID="60e05723c5c1908df1a1a4ebf11d344e" ns2:_="" ns3:_="">
     <xsd:import namespace="71af3243-3dd4-4a8d-8c0d-dd76da1f02a5"/>
@@ -4896,11 +5131,16 @@
 </ct:contentTypeSchema>
 </file>
 
-<file path=customXml/item3.xml><?xml version="1.0" encoding="utf-8"?>
-<b:Sources xmlns:b="http://schemas.openxmlformats.org/officeDocument/2006/bibliography" xmlns="http://schemas.openxmlformats.org/officeDocument/2006/bibliography" SelectedStyle="\MLASeventhEditionOfficeOnline.xsl" StyleName="MLA" Version="7"/>
+<file path=customXml/item2.xml><?xml version="1.0" encoding="utf-8"?>
+<?mso-contentType ?>
+<FormTemplates xmlns="http://schemas.microsoft.com/sharepoint/v3/contenttype/forms">
+  <Display>DocumentLibraryForm</Display>
+  <Edit>DocumentLibraryForm</Edit>
+  <New>DocumentLibraryForm</New>
+</FormTemplates>
 </file>
 
-<file path=customXml/item4.xml><?xml version="1.0" encoding="utf-8"?>
+<file path=customXml/item3.xml><?xml version="1.0" encoding="utf-8"?>
 <p:properties xmlns:p="http://schemas.microsoft.com/office/2006/metadata/properties" xmlns:xsi="http://www.w3.org/2001/XMLSchema-instance" xmlns:pc="http://schemas.microsoft.com/office/infopath/2007/PartnerControls">
   <documentManagement>
     <MediaServiceKeyPoints xmlns="71af3243-3dd4-4a8d-8c0d-dd76da1f02a5" xsi:nil="true"/>
@@ -4908,15 +5148,11 @@
 </p:properties>
 </file>
 
-<file path=customXml/itemProps1.xml><?xml version="1.0" encoding="utf-8"?>
-<ds:datastoreItem xmlns:ds="http://schemas.openxmlformats.org/officeDocument/2006/customXml" ds:itemID="{DF9E7EC0-B0C1-47D5-B2B3-E423363C63FD}">
-  <ds:schemaRefs>
-    <ds:schemaRef ds:uri="http://schemas.microsoft.com/sharepoint/v3/contenttype/forms"/>
-  </ds:schemaRefs>
-</ds:datastoreItem>
+<file path=customXml/item4.xml><?xml version="1.0" encoding="utf-8"?>
+<b:Sources xmlns:b="http://schemas.openxmlformats.org/officeDocument/2006/bibliography" xmlns="http://schemas.openxmlformats.org/officeDocument/2006/bibliography" SelectedStyle="\MLASeventhEditionOfficeOnline.xsl" StyleName="MLA" Version="7"/>
 </file>
 
-<file path=customXml/itemProps2.xml><?xml version="1.0" encoding="utf-8"?>
+<file path=customXml/itemProps1.xml><?xml version="1.0" encoding="utf-8"?>
 <ds:datastoreItem xmlns:ds="http://schemas.openxmlformats.org/officeDocument/2006/customXml" ds:itemID="{4DA33E90-79A2-4B5B-92B2-7F1F28C41DD1}">
   <ds:schemaRefs>
     <ds:schemaRef ds:uri="http://schemas.microsoft.com/office/2006/metadata/contentType"/>
@@ -4935,15 +5171,15 @@
 </ds:datastoreItem>
 </file>
 
-<file path=customXml/itemProps3.xml><?xml version="1.0" encoding="utf-8"?>
-<ds:datastoreItem xmlns:ds="http://schemas.openxmlformats.org/officeDocument/2006/customXml" ds:itemID="{4B68A702-0627-452B-A766-7D8E4CEF2E47}">
+<file path=customXml/itemProps2.xml><?xml version="1.0" encoding="utf-8"?>
+<ds:datastoreItem xmlns:ds="http://schemas.openxmlformats.org/officeDocument/2006/customXml" ds:itemID="{DF9E7EC0-B0C1-47D5-B2B3-E423363C63FD}">
   <ds:schemaRefs>
-    <ds:schemaRef ds:uri="http://schemas.openxmlformats.org/officeDocument/2006/bibliography"/>
+    <ds:schemaRef ds:uri="http://schemas.microsoft.com/sharepoint/v3/contenttype/forms"/>
   </ds:schemaRefs>
 </ds:datastoreItem>
 </file>
 
-<file path=customXml/itemProps4.xml><?xml version="1.0" encoding="utf-8"?>
+<file path=customXml/itemProps3.xml><?xml version="1.0" encoding="utf-8"?>
 <ds:datastoreItem xmlns:ds="http://schemas.openxmlformats.org/officeDocument/2006/customXml" ds:itemID="{02FFB3A9-0D22-476F-B4E7-F3F4C4E00959}">
   <ds:schemaRefs>
     <ds:schemaRef ds:uri="http://schemas.microsoft.com/office/2006/metadata/properties"/>
@@ -4951,4 +5187,12 @@
     <ds:schemaRef ds:uri="71af3243-3dd4-4a8d-8c0d-dd76da1f02a5"/>
   </ds:schemaRefs>
 </ds:datastoreItem>
+</file>
+
+<file path=customXml/itemProps4.xml><?xml version="1.0" encoding="utf-8"?>
+<ds:datastoreItem xmlns:ds="http://schemas.openxmlformats.org/officeDocument/2006/customXml" ds:itemID="{4B68A702-0627-452B-A766-7D8E4CEF2E47}">
+  <ds:schemaRefs>
+    <ds:schemaRef ds:uri="http://schemas.openxmlformats.org/officeDocument/2006/bibliography"/>
+  </ds:schemaRefs>
+</ds:datastoreItem>
 </file>
</xml_diff>

<commit_message>
31-7-2021 Lutron and Research Assistant Update 2
</commit_message>
<xml_diff>
--- a/Oleksii_Fedorenko_Resume.docx
+++ b/Oleksii_Fedorenko_Resume.docx
@@ -486,7 +486,43 @@
                 <w:color w:val="242935" w:themeColor="accent1" w:themeShade="BF"/>
                 <w:sz w:val="20"/>
               </w:rPr>
-              <w:t>Android Developer and Research Assistant | Case Western Reserve University</w:t>
+              <w:t>Research Assistant</w:t>
+            </w:r>
+            <w:r>
+              <w:rPr>
+                <w:rFonts w:asciiTheme="majorHAnsi" w:eastAsiaTheme="majorEastAsia" w:hAnsiTheme="majorHAnsi" w:cstheme="majorBidi"/>
+                <w:b/>
+                <w:color w:val="242935" w:themeColor="accent1" w:themeShade="BF"/>
+                <w:sz w:val="20"/>
+              </w:rPr>
+              <w:t xml:space="preserve"> (</w:t>
+            </w:r>
+            <w:r>
+              <w:rPr>
+                <w:rFonts w:asciiTheme="majorHAnsi" w:eastAsiaTheme="majorEastAsia" w:hAnsiTheme="majorHAnsi" w:cstheme="majorBidi"/>
+                <w:b/>
+                <w:color w:val="242935" w:themeColor="accent1" w:themeShade="BF"/>
+                <w:sz w:val="20"/>
+              </w:rPr>
+              <w:t>Android Developer</w:t>
+            </w:r>
+            <w:r>
+              <w:rPr>
+                <w:rFonts w:asciiTheme="majorHAnsi" w:eastAsiaTheme="majorEastAsia" w:hAnsiTheme="majorHAnsi" w:cstheme="majorBidi"/>
+                <w:b/>
+                <w:color w:val="242935" w:themeColor="accent1" w:themeShade="BF"/>
+                <w:sz w:val="20"/>
+              </w:rPr>
+              <w:t>)</w:t>
+            </w:r>
+            <w:r>
+              <w:rPr>
+                <w:rFonts w:asciiTheme="majorHAnsi" w:eastAsiaTheme="majorEastAsia" w:hAnsiTheme="majorHAnsi" w:cstheme="majorBidi"/>
+                <w:b/>
+                <w:color w:val="242935" w:themeColor="accent1" w:themeShade="BF"/>
+                <w:sz w:val="20"/>
+              </w:rPr>
+              <w:t> | Case Western Reserve University</w:t>
             </w:r>
           </w:p>
           <w:p>
@@ -565,7 +601,7 @@
                 <w:color w:val="404040" w:themeColor="text1" w:themeTint="BF"/>
                 <w:sz w:val="20"/>
               </w:rPr>
-              <w:t xml:space="preserve">Worked as Teacher Assistant for Computer Science professor in 8 MATLAB sections. </w:t>
+              <w:t>Develop an Android app for the gathering of health survey data from research participants.</w:t>
             </w:r>
           </w:p>
           <w:p>
@@ -586,7 +622,7 @@
                 <w:color w:val="404040" w:themeColor="text1" w:themeTint="BF"/>
                 <w:sz w:val="20"/>
               </w:rPr>
-              <w:t>Develop an Android app for the gathering of health survey data from research participants.</w:t>
+              <w:t>Implemented Google Fit integration and data collection.</w:t>
             </w:r>
           </w:p>
           <w:p>
@@ -607,7 +643,7 @@
                 <w:color w:val="404040" w:themeColor="text1" w:themeTint="BF"/>
                 <w:sz w:val="20"/>
               </w:rPr>
-              <w:t>Implemented Google Fit integration and data collection.</w:t>
+              <w:t>Integrated communication with a Python Flask server.</w:t>
             </w:r>
           </w:p>
           <w:p>
@@ -628,27 +664,6 @@
                 <w:color w:val="404040" w:themeColor="text1" w:themeTint="BF"/>
                 <w:sz w:val="20"/>
               </w:rPr>
-              <w:t>Integrated communication with a Python Flask server.</w:t>
-            </w:r>
-          </w:p>
-          <w:p>
-            <w:pPr>
-              <w:numPr>
-                <w:ilvl w:val="0"/>
-                <w:numId w:val="1"/>
-              </w:numPr>
-              <w:spacing w:line="288" w:lineRule="auto"/>
-              <w:ind w:left="360"/>
-              <w:rPr>
-                <w:color w:val="404040" w:themeColor="text1" w:themeTint="BF"/>
-                <w:sz w:val="20"/>
-              </w:rPr>
-            </w:pPr>
-            <w:r>
-              <w:rPr>
-                <w:color w:val="404040" w:themeColor="text1" w:themeTint="BF"/>
-                <w:sz w:val="20"/>
-              </w:rPr>
               <w:t>Participated in data analysis.</w:t>
             </w:r>
           </w:p>
@@ -672,7 +687,25 @@
                 <w:color w:val="242935" w:themeColor="accent1" w:themeShade="BF"/>
                 <w:sz w:val="20"/>
               </w:rPr>
-              <w:t>Android Developer | MasSMS Project</w:t>
+              <w:t xml:space="preserve">Android Developer | MasSMS </w:t>
+            </w:r>
+            <w:r>
+              <w:rPr>
+                <w:rFonts w:asciiTheme="majorHAnsi" w:eastAsiaTheme="majorEastAsia" w:hAnsiTheme="majorHAnsi" w:cstheme="majorBidi"/>
+                <w:b/>
+                <w:color w:val="242935" w:themeColor="accent1" w:themeShade="BF"/>
+                <w:sz w:val="20"/>
+              </w:rPr>
+              <w:t xml:space="preserve">Personal </w:t>
+            </w:r>
+            <w:r>
+              <w:rPr>
+                <w:rFonts w:asciiTheme="majorHAnsi" w:eastAsiaTheme="majorEastAsia" w:hAnsiTheme="majorHAnsi" w:cstheme="majorBidi"/>
+                <w:b/>
+                <w:color w:val="242935" w:themeColor="accent1" w:themeShade="BF"/>
+                <w:sz w:val="20"/>
+              </w:rPr>
+              <w:t>Project</w:t>
             </w:r>
           </w:p>
           <w:p>
@@ -984,23 +1017,6 @@
                   <w:sz w:val="20"/>
                   <w:u w:val="single"/>
                 </w:rPr>
-                <w:t>liddweb.com</w:t>
-              </w:r>
-            </w:hyperlink>
-            <w:r>
-              <w:rPr>
-                <w:color w:val="404040" w:themeColor="text1" w:themeTint="BF"/>
-                <w:sz w:val="20"/>
-              </w:rPr>
-              <w:t xml:space="preserve">, </w:t>
-            </w:r>
-            <w:hyperlink r:id="rId16" w:history="1">
-              <w:r>
-                <w:rPr>
-                  <w:color w:val="BF9268" w:themeColor="accent2"/>
-                  <w:sz w:val="20"/>
-                  <w:u w:val="single"/>
-                </w:rPr>
                 <w:t>tmsintl.com.ua/credits</w:t>
               </w:r>
             </w:hyperlink>
@@ -1012,6 +1028,7 @@
               <w:t xml:space="preserve"> </w:t>
             </w:r>
           </w:p>
+          <w:bookmarkEnd w:id="2"/>
           <w:p>
             <w:pPr>
               <w:keepNext/>
@@ -1041,34 +1058,7 @@
                 <w:color w:val="242935" w:themeColor="accent1" w:themeShade="BF"/>
                 <w:sz w:val="20"/>
               </w:rPr>
-              <w:t>BYUI</w:t>
-            </w:r>
-            <w:r>
-              <w:rPr>
-                <w:rFonts w:asciiTheme="majorHAnsi" w:eastAsiaTheme="majorEastAsia" w:hAnsiTheme="majorHAnsi" w:cstheme="majorBidi"/>
-                <w:b/>
-                <w:color w:val="242935" w:themeColor="accent1" w:themeShade="BF"/>
-                <w:sz w:val="20"/>
-              </w:rPr>
-              <w:t xml:space="preserve"> </w:t>
-            </w:r>
-            <w:r>
-              <w:rPr>
-                <w:rFonts w:asciiTheme="majorHAnsi" w:eastAsiaTheme="majorEastAsia" w:hAnsiTheme="majorHAnsi" w:cstheme="majorBidi"/>
-                <w:b/>
-                <w:color w:val="242935" w:themeColor="accent1" w:themeShade="BF"/>
-                <w:sz w:val="20"/>
-              </w:rPr>
-              <w:t xml:space="preserve">and </w:t>
-            </w:r>
-            <w:r>
-              <w:rPr>
-                <w:rFonts w:asciiTheme="majorHAnsi" w:eastAsiaTheme="majorEastAsia" w:hAnsiTheme="majorHAnsi" w:cstheme="majorBidi"/>
-                <w:b/>
-                <w:color w:val="242935" w:themeColor="accent1" w:themeShade="BF"/>
-                <w:sz w:val="20"/>
-              </w:rPr>
-              <w:t>CWRU</w:t>
+              <w:t>Case Western Reserve University</w:t>
             </w:r>
           </w:p>
           <w:p>
@@ -1090,97 +1080,34 @@
                 <w:color w:val="242935" w:themeColor="accent1" w:themeShade="BF"/>
                 <w:sz w:val="20"/>
               </w:rPr>
-              <w:t>January 202</w:t>
-            </w:r>
-            <w:r>
-              <w:rPr>
-                <w:rFonts w:asciiTheme="majorHAnsi" w:eastAsiaTheme="majorEastAsia" w:hAnsiTheme="majorHAnsi" w:cstheme="majorBidi"/>
-                <w:b/>
-                <w:color w:val="242935" w:themeColor="accent1" w:themeShade="BF"/>
-                <w:sz w:val="20"/>
-              </w:rPr>
-              <w:t>1</w:t>
-            </w:r>
-            <w:r>
-              <w:rPr>
-                <w:rFonts w:asciiTheme="majorHAnsi" w:eastAsiaTheme="majorEastAsia" w:hAnsiTheme="majorHAnsi" w:cstheme="majorBidi"/>
-                <w:b/>
-                <w:color w:val="242935" w:themeColor="accent1" w:themeShade="BF"/>
-                <w:sz w:val="20"/>
-              </w:rPr>
-              <w:t xml:space="preserve"> </w:t>
-            </w:r>
-            <w:r>
-              <w:rPr>
-                <w:rFonts w:asciiTheme="majorHAnsi" w:eastAsiaTheme="majorEastAsia" w:hAnsiTheme="majorHAnsi" w:cstheme="majorBidi"/>
-                <w:b/>
-                <w:color w:val="242935" w:themeColor="accent1" w:themeShade="BF"/>
-                <w:sz w:val="20"/>
-              </w:rPr>
-              <w:t>–</w:t>
-            </w:r>
-            <w:r>
-              <w:rPr>
-                <w:rFonts w:asciiTheme="majorHAnsi" w:eastAsiaTheme="majorEastAsia" w:hAnsiTheme="majorHAnsi" w:cstheme="majorBidi"/>
-                <w:b/>
-                <w:color w:val="242935" w:themeColor="accent1" w:themeShade="BF"/>
-                <w:sz w:val="20"/>
-              </w:rPr>
-              <w:t xml:space="preserve"> Present</w:t>
-            </w:r>
-            <w:r>
-              <w:rPr>
-                <w:rFonts w:asciiTheme="majorHAnsi" w:eastAsiaTheme="majorEastAsia" w:hAnsiTheme="majorHAnsi" w:cstheme="majorBidi"/>
-                <w:b/>
-                <w:color w:val="242935" w:themeColor="accent1" w:themeShade="BF"/>
-                <w:sz w:val="20"/>
-              </w:rPr>
-              <w:t xml:space="preserve"> </w:t>
-            </w:r>
-            <w:r>
-              <w:rPr>
-                <w:rFonts w:asciiTheme="majorHAnsi" w:eastAsiaTheme="majorEastAsia" w:hAnsiTheme="majorHAnsi" w:cstheme="majorBidi"/>
-                <w:b/>
-                <w:color w:val="242935" w:themeColor="accent1" w:themeShade="BF"/>
-                <w:sz w:val="20"/>
-              </w:rPr>
-              <w:t xml:space="preserve">| </w:t>
-            </w:r>
-            <w:r>
-              <w:rPr>
-                <w:rFonts w:asciiTheme="majorHAnsi" w:eastAsiaTheme="majorEastAsia" w:hAnsiTheme="majorHAnsi" w:cstheme="majorBidi"/>
-                <w:b/>
-                <w:color w:val="242935" w:themeColor="accent1" w:themeShade="BF"/>
-                <w:sz w:val="20"/>
-              </w:rPr>
-              <w:t>Rexburg, ID</w:t>
-            </w:r>
-            <w:r>
-              <w:rPr>
-                <w:rFonts w:asciiTheme="majorHAnsi" w:eastAsiaTheme="majorEastAsia" w:hAnsiTheme="majorHAnsi" w:cstheme="majorBidi"/>
-                <w:b/>
-                <w:color w:val="242935" w:themeColor="accent1" w:themeShade="BF"/>
-                <w:sz w:val="20"/>
-              </w:rPr>
-              <w:t xml:space="preserve"> </w:t>
-            </w:r>
-            <w:r>
-              <w:rPr>
-                <w:rFonts w:asciiTheme="majorHAnsi" w:eastAsiaTheme="majorEastAsia" w:hAnsiTheme="majorHAnsi" w:cstheme="majorBidi"/>
-                <w:b/>
-                <w:color w:val="242935" w:themeColor="accent1" w:themeShade="BF"/>
-                <w:sz w:val="20"/>
-              </w:rPr>
-              <w:t xml:space="preserve">and </w:t>
-            </w:r>
-            <w:r>
-              <w:rPr>
-                <w:rFonts w:asciiTheme="majorHAnsi" w:eastAsiaTheme="majorEastAsia" w:hAnsiTheme="majorHAnsi" w:cstheme="majorBidi"/>
-                <w:b/>
-                <w:color w:val="242935" w:themeColor="accent1" w:themeShade="BF"/>
-                <w:sz w:val="20"/>
-              </w:rPr>
-              <w:t>Cleveland, OH</w:t>
+              <w:t xml:space="preserve">January 2020 - </w:t>
+            </w:r>
+            <w:r>
+              <w:rPr>
+                <w:rFonts w:asciiTheme="majorHAnsi" w:eastAsiaTheme="majorEastAsia" w:hAnsiTheme="majorHAnsi" w:cstheme="majorBidi"/>
+                <w:b/>
+                <w:color w:val="242935" w:themeColor="accent1" w:themeShade="BF"/>
+                <w:sz w:val="20"/>
+              </w:rPr>
+              <w:t>Present</w:t>
+            </w:r>
+            <w:r>
+              <w:rPr>
+                <w:rFonts w:asciiTheme="majorHAnsi" w:eastAsiaTheme="majorEastAsia" w:hAnsiTheme="majorHAnsi" w:cstheme="majorBidi"/>
+                <w:b/>
+                <w:color w:val="242935" w:themeColor="accent1" w:themeShade="BF"/>
+                <w:sz w:val="20"/>
+              </w:rPr>
+              <w:t xml:space="preserve"> |</w:t>
+            </w:r>
+            <w:r>
+              <w:rPr>
+                <w:rFonts w:asciiTheme="majorHAnsi" w:eastAsiaTheme="majorEastAsia" w:hAnsiTheme="majorHAnsi" w:cstheme="majorBidi"/>
+                <w:b/>
+                <w:color w:val="242935" w:themeColor="accent1" w:themeShade="BF"/>
+                <w:sz w:val="20"/>
+              </w:rPr>
+              <w:t xml:space="preserve"> Cleveland, OH</w:t>
             </w:r>
           </w:p>
           <w:p>
@@ -1201,7 +1128,14 @@
                 <w:color w:val="404040" w:themeColor="text1" w:themeTint="BF"/>
                 <w:sz w:val="20"/>
               </w:rPr>
-              <w:t>Worked as Teacher Assistant for Computer Science professor in</w:t>
+              <w:t xml:space="preserve">Worked as Teacher Assistant for Computer Science professor in </w:t>
+            </w:r>
+            <w:r>
+              <w:rPr>
+                <w:color w:val="404040" w:themeColor="text1" w:themeTint="BF"/>
+                <w:sz w:val="20"/>
+              </w:rPr>
+              <w:t>8</w:t>
             </w:r>
             <w:r>
               <w:rPr>
@@ -1215,63 +1149,21 @@
                 <w:color w:val="404040" w:themeColor="text1" w:themeTint="BF"/>
                 <w:sz w:val="20"/>
               </w:rPr>
-              <w:t>C++</w:t>
-            </w:r>
-            <w:r>
-              <w:rPr>
-                <w:color w:val="404040" w:themeColor="text1" w:themeTint="BF"/>
-                <w:sz w:val="20"/>
-              </w:rPr>
-              <w:t xml:space="preserve">, </w:t>
-            </w:r>
-            <w:r>
-              <w:rPr>
-                <w:color w:val="404040" w:themeColor="text1" w:themeTint="BF"/>
-                <w:sz w:val="20"/>
-              </w:rPr>
-              <w:t>Python</w:t>
-            </w:r>
-            <w:r>
-              <w:rPr>
-                <w:color w:val="404040" w:themeColor="text1" w:themeTint="BF"/>
-                <w:sz w:val="20"/>
-              </w:rPr>
-              <w:t>,</w:t>
-            </w:r>
-            <w:r>
-              <w:rPr>
-                <w:color w:val="404040" w:themeColor="text1" w:themeTint="BF"/>
-                <w:sz w:val="20"/>
-              </w:rPr>
-              <w:t xml:space="preserve"> </w:t>
-            </w:r>
-            <w:r>
-              <w:rPr>
-                <w:color w:val="404040" w:themeColor="text1" w:themeTint="BF"/>
-                <w:sz w:val="20"/>
-              </w:rPr>
-              <w:t xml:space="preserve">and </w:t>
-            </w:r>
-            <w:r>
-              <w:rPr>
-                <w:color w:val="404040" w:themeColor="text1" w:themeTint="BF"/>
-                <w:sz w:val="20"/>
-              </w:rPr>
-              <w:t xml:space="preserve">MATLAB </w:t>
-            </w:r>
-            <w:r>
-              <w:rPr>
-                <w:color w:val="404040" w:themeColor="text1" w:themeTint="BF"/>
-                <w:sz w:val="20"/>
-              </w:rPr>
-              <w:t>classes</w:t>
-            </w:r>
-            <w:r>
-              <w:rPr>
-                <w:color w:val="404040" w:themeColor="text1" w:themeTint="BF"/>
-                <w:sz w:val="20"/>
-              </w:rPr>
-              <w:t xml:space="preserve">. </w:t>
+              <w:t>MATLAB</w:t>
+            </w:r>
+            <w:r>
+              <w:rPr>
+                <w:color w:val="404040" w:themeColor="text1" w:themeTint="BF"/>
+                <w:sz w:val="20"/>
+              </w:rPr>
+              <w:t xml:space="preserve"> sections. </w:t>
+            </w:r>
+            <w:r>
+              <w:rPr>
+                <w:color w:val="404040" w:themeColor="text1" w:themeTint="BF"/>
+                <w:sz w:val="20"/>
+              </w:rPr>
+              <w:t>Improved and reviewed assignments.</w:t>
             </w:r>
           </w:p>
           <w:p>
@@ -1292,35 +1184,84 @@
                 <w:color w:val="404040" w:themeColor="text1" w:themeTint="BF"/>
                 <w:sz w:val="20"/>
               </w:rPr>
-              <w:t>Graded more than</w:t>
-            </w:r>
-            <w:r>
-              <w:rPr>
-                <w:color w:val="404040" w:themeColor="text1" w:themeTint="BF"/>
-                <w:sz w:val="20"/>
-              </w:rPr>
-              <w:t xml:space="preserve"> a</w:t>
-            </w:r>
-            <w:r>
-              <w:rPr>
-                <w:color w:val="404040" w:themeColor="text1" w:themeTint="BF"/>
-                <w:sz w:val="20"/>
-              </w:rPr>
-              <w:t xml:space="preserve"> </w:t>
-            </w:r>
-            <w:r>
-              <w:rPr>
-                <w:color w:val="404040" w:themeColor="text1" w:themeTint="BF"/>
-                <w:sz w:val="20"/>
-              </w:rPr>
-              <w:t>1000</w:t>
-            </w:r>
-            <w:r>
-              <w:rPr>
-                <w:color w:val="404040" w:themeColor="text1" w:themeTint="BF"/>
-                <w:sz w:val="20"/>
-              </w:rPr>
-              <w:t xml:space="preserve"> coding projects and labs.</w:t>
+              <w:t xml:space="preserve">Graded more than </w:t>
+            </w:r>
+            <w:r>
+              <w:rPr>
+                <w:color w:val="404040" w:themeColor="text1" w:themeTint="BF"/>
+                <w:sz w:val="20"/>
+              </w:rPr>
+              <w:t>400</w:t>
+            </w:r>
+            <w:r>
+              <w:rPr>
+                <w:color w:val="404040" w:themeColor="text1" w:themeTint="BF"/>
+                <w:sz w:val="20"/>
+              </w:rPr>
+              <w:t xml:space="preserve"> coding projects and </w:t>
+            </w:r>
+            <w:r>
+              <w:rPr>
+                <w:color w:val="404040" w:themeColor="text1" w:themeTint="BF"/>
+                <w:sz w:val="20"/>
+              </w:rPr>
+              <w:t>labs.</w:t>
+            </w:r>
+          </w:p>
+          <w:p>
+            <w:pPr>
+              <w:keepNext/>
+              <w:keepLines/>
+              <w:spacing w:before="160"/>
+              <w:outlineLvl w:val="4"/>
+              <w:rPr>
+                <w:rFonts w:asciiTheme="majorHAnsi" w:eastAsiaTheme="majorEastAsia" w:hAnsiTheme="majorHAnsi" w:cstheme="majorBidi"/>
+                <w:b/>
+                <w:color w:val="242935" w:themeColor="accent1" w:themeShade="BF"/>
+                <w:sz w:val="20"/>
+              </w:rPr>
+            </w:pPr>
+            <w:bookmarkStart w:id="3" w:name="_Hlk67573648"/>
+            <w:r>
+              <w:rPr>
+                <w:rFonts w:asciiTheme="majorHAnsi" w:eastAsiaTheme="majorEastAsia" w:hAnsiTheme="majorHAnsi" w:cstheme="majorBidi"/>
+                <w:b/>
+                <w:color w:val="242935" w:themeColor="accent1" w:themeShade="BF"/>
+                <w:sz w:val="20"/>
+              </w:rPr>
+              <w:t>Teacher Assistant </w:t>
+            </w:r>
+            <w:bookmarkEnd w:id="3"/>
+            <w:r>
+              <w:rPr>
+                <w:rFonts w:asciiTheme="majorHAnsi" w:eastAsiaTheme="majorEastAsia" w:hAnsiTheme="majorHAnsi" w:cstheme="majorBidi"/>
+                <w:b/>
+                <w:color w:val="242935" w:themeColor="accent1" w:themeShade="BF"/>
+                <w:sz w:val="20"/>
+              </w:rPr>
+              <w:t>| Brigham Young University-Idaho</w:t>
+            </w:r>
+          </w:p>
+          <w:p>
+            <w:pPr>
+              <w:keepNext/>
+              <w:keepLines/>
+              <w:outlineLvl w:val="4"/>
+              <w:rPr>
+                <w:rFonts w:asciiTheme="majorHAnsi" w:eastAsiaTheme="majorEastAsia" w:hAnsiTheme="majorHAnsi" w:cstheme="majorBidi"/>
+                <w:b/>
+                <w:color w:val="242935" w:themeColor="accent1" w:themeShade="BF"/>
+                <w:sz w:val="20"/>
+              </w:rPr>
+            </w:pPr>
+            <w:r>
+              <w:rPr>
+                <w:rFonts w:asciiTheme="majorHAnsi" w:eastAsiaTheme="majorEastAsia" w:hAnsiTheme="majorHAnsi" w:cstheme="majorBidi"/>
+                <w:b/>
+                <w:color w:val="242935" w:themeColor="accent1" w:themeShade="BF"/>
+                <w:sz w:val="20"/>
+              </w:rPr>
+              <w:t>January 2020 - July 2020 | Rexburg, ID</w:t>
             </w:r>
           </w:p>
           <w:p>
@@ -1341,7 +1282,7 @@
                 <w:color w:val="404040" w:themeColor="text1" w:themeTint="BF"/>
                 <w:sz w:val="20"/>
               </w:rPr>
-              <w:t>Improved and reviewed assignments.</w:t>
+              <w:t xml:space="preserve">Worked as Teacher Assistant for Computer Science professor in 4 C++ and Python sections. </w:t>
             </w:r>
           </w:p>
           <w:p>
@@ -1362,16 +1303,50 @@
                 <w:color w:val="404040" w:themeColor="text1" w:themeTint="BF"/>
                 <w:sz w:val="20"/>
               </w:rPr>
-              <w:t>Led Computer Science help lab with more than 20 students</w:t>
-            </w:r>
-            <w:r>
-              <w:rPr>
-                <w:color w:val="404040" w:themeColor="text1" w:themeTint="BF"/>
-                <w:sz w:val="20"/>
-              </w:rPr>
-              <w:t>.</w:t>
-            </w:r>
-            <w:bookmarkEnd w:id="2"/>
+              <w:t>Graded more than a 1000 coding projects and homework</w:t>
+            </w:r>
+            <w:r>
+              <w:rPr>
+                <w:color w:val="404040" w:themeColor="text1" w:themeTint="BF"/>
+                <w:sz w:val="20"/>
+              </w:rPr>
+              <w:t>s</w:t>
+            </w:r>
+          </w:p>
+          <w:p>
+            <w:pPr>
+              <w:numPr>
+                <w:ilvl w:val="0"/>
+                <w:numId w:val="1"/>
+              </w:numPr>
+              <w:spacing w:line="288" w:lineRule="auto"/>
+              <w:ind w:left="360"/>
+              <w:rPr>
+                <w:color w:val="404040" w:themeColor="text1" w:themeTint="BF"/>
+                <w:sz w:val="20"/>
+              </w:rPr>
+            </w:pPr>
+            <w:r>
+              <w:rPr>
+                <w:color w:val="404040" w:themeColor="text1" w:themeTint="BF"/>
+                <w:sz w:val="20"/>
+              </w:rPr>
+              <w:t>Led</w:t>
+            </w:r>
+            <w:r>
+              <w:rPr>
+                <w:color w:val="404040" w:themeColor="text1" w:themeTint="BF"/>
+                <w:sz w:val="20"/>
+              </w:rPr>
+              <w:t xml:space="preserve"> Computer Science help lab</w:t>
+            </w:r>
+            <w:r>
+              <w:rPr>
+                <w:color w:val="404040" w:themeColor="text1" w:themeTint="BF"/>
+                <w:sz w:val="20"/>
+              </w:rPr>
+              <w:t xml:space="preserve"> with more than 20 students.</w:t>
+            </w:r>
           </w:p>
         </w:tc>
       </w:tr>
@@ -1874,6 +1849,9 @@
             </w:pPr>
             <w:r>
               <w:t>ZBT fraternity, Hackathon CWRU, ICPC, Google Developer Student Club, Entrepreneurship Club</w:t>
+            </w:r>
+            <w:r>
+              <w:t>, Wall Street Trek</w:t>
             </w:r>
           </w:p>
           <w:p>
@@ -1974,7 +1952,7 @@
     </w:tbl>
     <w:p/>
     <w:sectPr>
-      <w:headerReference w:type="default" r:id="rId17"/>
+      <w:headerReference w:type="default" r:id="rId16"/>
       <w:pgSz w:w="12240" w:h="15840" w:code="1"/>
       <w:pgMar w:top="864" w:right="1008" w:bottom="288" w:left="1008" w:header="706" w:footer="706" w:gutter="0"/>
       <w:cols w:space="708"/>
@@ -3510,6 +3488,7 @@
   <w:style w:type="character" w:default="1" w:styleId="DefaultParagraphFont">
     <w:name w:val="Default Paragraph Font"/>
     <w:uiPriority w:val="1"/>
+    <w:semiHidden/>
     <w:unhideWhenUsed/>
   </w:style>
   <w:style w:type="table" w:default="1" w:styleId="TableNormal">
@@ -4012,10 +3991,10 @@
   </w:font>
   <w:font w:name="Times New Roman">
     <w:panose1 w:val="02020603050405020304"/>
-    <w:charset w:val="00"/>
+    <w:charset w:val="CC"/>
     <w:family w:val="roman"/>
     <w:pitch w:val="variable"/>
-    <w:sig w:usb0="E0002AFF" w:usb1="C0007843" w:usb2="00000009" w:usb3="00000000" w:csb0="000001FF" w:csb1="00000000"/>
+    <w:sig w:usb0="E0002EFF" w:usb1="C000785B" w:usb2="00000009" w:usb3="00000000" w:csb0="000001FF" w:csb1="00000000"/>
   </w:font>
   <w:font w:name="Courier New">
     <w:panose1 w:val="02070309020205020404"/>
@@ -4045,10 +4024,10 @@
   </w:font>
   <w:font w:name="Arial">
     <w:panose1 w:val="020B0604020202020204"/>
-    <w:charset w:val="00"/>
+    <w:charset w:val="CC"/>
     <w:family w:val="swiss"/>
     <w:pitch w:val="variable"/>
-    <w:sig w:usb0="E0002AFF" w:usb1="C0007843" w:usb2="00000009" w:usb3="00000000" w:csb0="000001FF" w:csb1="00000000"/>
+    <w:sig w:usb0="E0002EFF" w:usb1="C000785B" w:usb2="00000009" w:usb3="00000000" w:csb0="000001FF" w:csb1="00000000"/>
   </w:font>
   <w:font w:name="Times New Roman (Body CS)">
     <w:altName w:val="Times New Roman"/>
@@ -4060,17 +4039,17 @@
   </w:font>
   <w:font w:name="Calibri">
     <w:panose1 w:val="020F0502020204030204"/>
-    <w:charset w:val="00"/>
+    <w:charset w:val="CC"/>
     <w:family w:val="swiss"/>
     <w:pitch w:val="variable"/>
-    <w:sig w:usb0="E00002FF" w:usb1="4000ACFF" w:usb2="00000001" w:usb3="00000000" w:csb0="0000019F" w:csb1="00000000"/>
+    <w:sig w:usb0="E4002EFF" w:usb1="C000247B" w:usb2="00000009" w:usb3="00000000" w:csb0="000001FF" w:csb1="00000000"/>
   </w:font>
   <w:font w:name="Calibri Light">
     <w:panose1 w:val="020F0302020204030204"/>
-    <w:charset w:val="00"/>
+    <w:charset w:val="CC"/>
     <w:family w:val="swiss"/>
     <w:pitch w:val="variable"/>
-    <w:sig w:usb0="A00002EF" w:usb1="4000207B" w:usb2="00000000" w:usb3="00000000" w:csb0="0000009F" w:csb1="00000000"/>
+    <w:sig w:usb0="E4002EFF" w:usb1="C000247B" w:usb2="00000009" w:usb3="00000000" w:csb0="000001FF" w:csb1="00000000"/>
   </w:font>
 </w:fonts>
 </file>
@@ -4091,6 +4070,7 @@
   </w:compat>
   <w:rsids>
     <w:rsidRoot w:val="00381BAE"/>
+    <w:rsid w:val="0001440B"/>
     <w:rsid w:val="000208C3"/>
     <w:rsid w:val="000B04C3"/>
     <w:rsid w:val="0012788D"/>
@@ -4110,6 +4090,7 @@
     <w:rsid w:val="00571DE3"/>
     <w:rsid w:val="005C20B8"/>
     <w:rsid w:val="00684F70"/>
+    <w:rsid w:val="006C4D78"/>
     <w:rsid w:val="0071732D"/>
     <w:rsid w:val="00792179"/>
     <w:rsid w:val="0079261A"/>
@@ -4119,7 +4100,6 @@
     <w:rsid w:val="0099681E"/>
     <w:rsid w:val="00AA50CF"/>
     <w:rsid w:val="00B22067"/>
-    <w:rsid w:val="00B94EB1"/>
     <w:rsid w:val="00BA5A47"/>
     <w:rsid w:val="00BA6B21"/>
     <w:rsid w:val="00C07E03"/>
@@ -4601,54 +4581,6 @@
     <w:name w:val="0D4E4BE63C60492696BC7292EA24B31E"/>
     <w:rsid w:val="009125B7"/>
   </w:style>
-  <w:style w:type="paragraph" w:customStyle="1" w:styleId="40322DDFD83B477D9BB3B60342D49228">
-    <w:name w:val="40322DDFD83B477D9BB3B60342D49228"/>
-    <w:rsid w:val="0098073A"/>
-  </w:style>
-  <w:style w:type="paragraph" w:customStyle="1" w:styleId="D4464849440A4CC5AA5C6F031E14B66C">
-    <w:name w:val="D4464849440A4CC5AA5C6F031E14B66C"/>
-    <w:rsid w:val="0098073A"/>
-  </w:style>
-  <w:style w:type="paragraph" w:customStyle="1" w:styleId="DB154DFCD6314FEAB529284368B91190">
-    <w:name w:val="DB154DFCD6314FEAB529284368B91190"/>
-    <w:rsid w:val="0098073A"/>
-  </w:style>
-  <w:style w:type="paragraph" w:customStyle="1" w:styleId="0D8104258B154E14B2D012886905E816">
-    <w:name w:val="0D8104258B154E14B2D012886905E816"/>
-    <w:rsid w:val="0098073A"/>
-  </w:style>
-  <w:style w:type="paragraph" w:customStyle="1" w:styleId="A391A6B5FEC745428D0453F0313F7DAE">
-    <w:name w:val="A391A6B5FEC745428D0453F0313F7DAE"/>
-    <w:rsid w:val="0098073A"/>
-  </w:style>
-  <w:style w:type="paragraph" w:customStyle="1" w:styleId="CA0F6711C06341FF870B55FA117B7B6C">
-    <w:name w:val="CA0F6711C06341FF870B55FA117B7B6C"/>
-    <w:rsid w:val="0098073A"/>
-  </w:style>
-  <w:style w:type="paragraph" w:customStyle="1" w:styleId="46CC59FAFE6A4F6B8CA037844DFA6EFE">
-    <w:name w:val="46CC59FAFE6A4F6B8CA037844DFA6EFE"/>
-    <w:rsid w:val="0098073A"/>
-  </w:style>
-  <w:style w:type="paragraph" w:customStyle="1" w:styleId="4EF3A4112B864E5D860BBBAF08DABAF9">
-    <w:name w:val="4EF3A4112B864E5D860BBBAF08DABAF9"/>
-    <w:rsid w:val="0098073A"/>
-  </w:style>
-  <w:style w:type="paragraph" w:customStyle="1" w:styleId="B2C62930BFA549FD9EA55F69C0181AC6">
-    <w:name w:val="B2C62930BFA549FD9EA55F69C0181AC6"/>
-    <w:rsid w:val="0098073A"/>
-  </w:style>
-  <w:style w:type="paragraph" w:customStyle="1" w:styleId="CC4E9B5039104A5397D31ADD13D0BA99">
-    <w:name w:val="CC4E9B5039104A5397D31ADD13D0BA99"/>
-    <w:rsid w:val="0098073A"/>
-  </w:style>
-  <w:style w:type="paragraph" w:customStyle="1" w:styleId="BAE8E7C7C8774EDB93A73DED6B08DED6">
-    <w:name w:val="BAE8E7C7C8774EDB93A73DED6B08DED6"/>
-    <w:rsid w:val="0098073A"/>
-  </w:style>
-  <w:style w:type="paragraph" w:customStyle="1" w:styleId="7B41A062DEC345A8A05FFE475FE3F4EF">
-    <w:name w:val="7B41A062DEC345A8A05FFE475FE3F4EF"/>
-    <w:rsid w:val="0098073A"/>
-  </w:style>
 </w:styles>
 </file>
 
@@ -4921,6 +4853,15 @@
 </file>
 
 <file path=customXml/item1.xml><?xml version="1.0" encoding="utf-8"?>
+<?mso-contentType ?>
+<FormTemplates xmlns="http://schemas.microsoft.com/sharepoint/v3/contenttype/forms">
+  <Display>DocumentLibraryForm</Display>
+  <Edit>DocumentLibraryForm</Edit>
+  <New>DocumentLibraryForm</New>
+</FormTemplates>
+</file>
+
+<file path=customXml/item2.xml><?xml version="1.0" encoding="utf-8"?>
 <ct:contentTypeSchema xmlns:ct="http://schemas.microsoft.com/office/2006/metadata/contentType" xmlns:ma="http://schemas.microsoft.com/office/2006/metadata/properties/metaAttributes" ct:_="" ma:_="" ma:contentTypeName="Document" ma:contentTypeID="0x01010079F111ED35F8CC479449609E8A0923A6" ma:contentTypeVersion="11" ma:contentTypeDescription="Create a new document." ma:contentTypeScope="" ma:versionID="9677210f24a1be23c92c90fd886aa0aa">
   <xsd:schema xmlns:xsd="http://www.w3.org/2001/XMLSchema" xmlns:xs="http://www.w3.org/2001/XMLSchema" xmlns:p="http://schemas.microsoft.com/office/2006/metadata/properties" xmlns:ns2="71af3243-3dd4-4a8d-8c0d-dd76da1f02a5" xmlns:ns3="16c05727-aa75-4e4a-9b5f-8a80a1165891" targetNamespace="http://schemas.microsoft.com/office/2006/metadata/properties" ma:root="true" ma:fieldsID="60e05723c5c1908df1a1a4ebf11d344e" ns2:_="" ns3:_="">
     <xsd:import namespace="71af3243-3dd4-4a8d-8c0d-dd76da1f02a5"/>
@@ -5131,16 +5072,11 @@
 </ct:contentTypeSchema>
 </file>
 
-<file path=customXml/item2.xml><?xml version="1.0" encoding="utf-8"?>
-<?mso-contentType ?>
-<FormTemplates xmlns="http://schemas.microsoft.com/sharepoint/v3/contenttype/forms">
-  <Display>DocumentLibraryForm</Display>
-  <Edit>DocumentLibraryForm</Edit>
-  <New>DocumentLibraryForm</New>
-</FormTemplates>
+<file path=customXml/item3.xml><?xml version="1.0" encoding="utf-8"?>
+<b:Sources xmlns:b="http://schemas.openxmlformats.org/officeDocument/2006/bibliography" xmlns="http://schemas.openxmlformats.org/officeDocument/2006/bibliography" SelectedStyle="\MLASeventhEditionOfficeOnline.xsl" StyleName="MLA" Version="7"/>
 </file>
 
-<file path=customXml/item3.xml><?xml version="1.0" encoding="utf-8"?>
+<file path=customXml/item4.xml><?xml version="1.0" encoding="utf-8"?>
 <p:properties xmlns:p="http://schemas.microsoft.com/office/2006/metadata/properties" xmlns:xsi="http://www.w3.org/2001/XMLSchema-instance" xmlns:pc="http://schemas.microsoft.com/office/infopath/2007/PartnerControls">
   <documentManagement>
     <MediaServiceKeyPoints xmlns="71af3243-3dd4-4a8d-8c0d-dd76da1f02a5" xsi:nil="true"/>
@@ -5148,11 +5084,15 @@
 </p:properties>
 </file>
 
-<file path=customXml/item4.xml><?xml version="1.0" encoding="utf-8"?>
-<b:Sources xmlns:b="http://schemas.openxmlformats.org/officeDocument/2006/bibliography" xmlns="http://schemas.openxmlformats.org/officeDocument/2006/bibliography" SelectedStyle="\MLASeventhEditionOfficeOnline.xsl" StyleName="MLA" Version="7"/>
+<file path=customXml/itemProps1.xml><?xml version="1.0" encoding="utf-8"?>
+<ds:datastoreItem xmlns:ds="http://schemas.openxmlformats.org/officeDocument/2006/customXml" ds:itemID="{DF9E7EC0-B0C1-47D5-B2B3-E423363C63FD}">
+  <ds:schemaRefs>
+    <ds:schemaRef ds:uri="http://schemas.microsoft.com/sharepoint/v3/contenttype/forms"/>
+  </ds:schemaRefs>
+</ds:datastoreItem>
 </file>
 
-<file path=customXml/itemProps1.xml><?xml version="1.0" encoding="utf-8"?>
+<file path=customXml/itemProps2.xml><?xml version="1.0" encoding="utf-8"?>
 <ds:datastoreItem xmlns:ds="http://schemas.openxmlformats.org/officeDocument/2006/customXml" ds:itemID="{4DA33E90-79A2-4B5B-92B2-7F1F28C41DD1}">
   <ds:schemaRefs>
     <ds:schemaRef ds:uri="http://schemas.microsoft.com/office/2006/metadata/contentType"/>
@@ -5171,15 +5111,15 @@
 </ds:datastoreItem>
 </file>
 
-<file path=customXml/itemProps2.xml><?xml version="1.0" encoding="utf-8"?>
-<ds:datastoreItem xmlns:ds="http://schemas.openxmlformats.org/officeDocument/2006/customXml" ds:itemID="{DF9E7EC0-B0C1-47D5-B2B3-E423363C63FD}">
+<file path=customXml/itemProps3.xml><?xml version="1.0" encoding="utf-8"?>
+<ds:datastoreItem xmlns:ds="http://schemas.openxmlformats.org/officeDocument/2006/customXml" ds:itemID="{4B68A702-0627-452B-A766-7D8E4CEF2E47}">
   <ds:schemaRefs>
-    <ds:schemaRef ds:uri="http://schemas.microsoft.com/sharepoint/v3/contenttype/forms"/>
+    <ds:schemaRef ds:uri="http://schemas.openxmlformats.org/officeDocument/2006/bibliography"/>
   </ds:schemaRefs>
 </ds:datastoreItem>
 </file>
 
-<file path=customXml/itemProps3.xml><?xml version="1.0" encoding="utf-8"?>
+<file path=customXml/itemProps4.xml><?xml version="1.0" encoding="utf-8"?>
 <ds:datastoreItem xmlns:ds="http://schemas.openxmlformats.org/officeDocument/2006/customXml" ds:itemID="{02FFB3A9-0D22-476F-B4E7-F3F4C4E00959}">
   <ds:schemaRefs>
     <ds:schemaRef ds:uri="http://schemas.microsoft.com/office/2006/metadata/properties"/>
@@ -5187,12 +5127,4 @@
     <ds:schemaRef ds:uri="71af3243-3dd4-4a8d-8c0d-dd76da1f02a5"/>
   </ds:schemaRefs>
 </ds:datastoreItem>
-</file>
-
-<file path=customXml/itemProps4.xml><?xml version="1.0" encoding="utf-8"?>
-<ds:datastoreItem xmlns:ds="http://schemas.openxmlformats.org/officeDocument/2006/customXml" ds:itemID="{4B68A702-0627-452B-A766-7D8E4CEF2E47}">
-  <ds:schemaRefs>
-    <ds:schemaRef ds:uri="http://schemas.openxmlformats.org/officeDocument/2006/bibliography"/>
-  </ds:schemaRefs>
-</ds:datastoreItem>
 </file>
</xml_diff>